<commit_message>
Finished task 26, submitting to doubtfire now.
Former-commit-id: f5e14bc63b9c9344cf55aa0f9c591f2a3211a3a6
</commit_message>
<xml_diff>
--- a/26 - Spike - Collisions/Task 26 Spike Report - Collisions.docx
+++ b/26 - Spike - Collisions/Task 26 Spike Report - Collisions.docx
@@ -306,6 +306,14 @@
         </w:rPr>
         <w:t xml:space="preserve">Drawing circles: </w:t>
       </w:r>
+      <w:hyperlink r:id="rId7" w:history="1">
+        <w:r>
+          <w:rPr>
+            <w:rStyle w:val="Hyperlink"/>
+          </w:rPr>
+          <w:t>https://stackoverflow.com/questions/28346989/drawing-and-filling-a-circle#28351443</w:t>
+        </w:r>
+      </w:hyperlink>
       <w:r>
         <w:rPr>
           <w:rStyle w:val="SubtleReference"/>
@@ -313,10 +321,8 @@
           <w:sz w:val="22"/>
           <w:szCs w:val="22"/>
         </w:rPr>
-        <w:t>https://stackoverflow.com/questions/28346989/drawing-and-filling-a-circle#28351443</w:t>
-      </w:r>
-      <w:bookmarkStart w:id="0" w:name="_GoBack"/>
-      <w:bookmarkEnd w:id="0"/>
+        <w:t xml:space="preserve"> </w:t>
+      </w:r>
     </w:p>
     <w:p>
       <w:pPr>
@@ -340,13 +346,7 @@
         <w:jc w:val="both"/>
       </w:pPr>
       <w:r>
-        <w:t>I copied the task 2</w:t>
-      </w:r>
-      <w:r>
-        <w:t>4</w:t>
-      </w:r>
-      <w:r>
-        <w:t xml:space="preserve"> spike report into the task folder, stripping out the spike report’s original content and replacing it with goals and resources pertaining to the task at hand.</w:t>
+        <w:t>I copied the task 24 spike report into the task folder, stripping out the spike report’s original content and replacing it with goals and resources pertaining to the task at hand.</w:t>
       </w:r>
     </w:p>
     <w:p>
@@ -356,39 +356,2455 @@
           <w:ilvl w:val="0"/>
           <w:numId w:val="12"/>
         </w:numPr>
-      </w:pPr>
-      <w:r>
-        <w:t xml:space="preserve">Using the </w:t>
+        <w:jc w:val="both"/>
+      </w:pPr>
+      <w:r>
+        <w:rPr>
+          <w:noProof/>
+        </w:rPr>
+        <mc:AlternateContent>
+          <mc:Choice Requires="wps">
+            <w:drawing>
+              <wp:anchor distT="0" distB="0" distL="114300" distR="114300" simplePos="0" relativeHeight="251661312" behindDoc="1" locked="0" layoutInCell="1" allowOverlap="1" wp14:anchorId="2797AD6F" wp14:editId="11D33AE9">
+                <wp:simplePos x="0" y="0"/>
+                <wp:positionH relativeFrom="margin">
+                  <wp:align>left</wp:align>
+                </wp:positionH>
+                <wp:positionV relativeFrom="paragraph">
+                  <wp:posOffset>504825</wp:posOffset>
+                </wp:positionV>
+                <wp:extent cx="2606675" cy="171450"/>
+                <wp:effectExtent l="0" t="0" r="3175" b="0"/>
+                <wp:wrapTight wrapText="bothSides">
+                  <wp:wrapPolygon edited="0">
+                    <wp:start x="0" y="0"/>
+                    <wp:lineTo x="0" y="19200"/>
+                    <wp:lineTo x="21468" y="19200"/>
+                    <wp:lineTo x="21468" y="0"/>
+                    <wp:lineTo x="0" y="0"/>
+                  </wp:wrapPolygon>
+                </wp:wrapTight>
+                <wp:docPr id="2" name="Text Box 2"/>
+                <wp:cNvGraphicFramePr/>
+                <a:graphic xmlns:a="http://schemas.openxmlformats.org/drawingml/2006/main">
+                  <a:graphicData uri="http://schemas.microsoft.com/office/word/2010/wordprocessingShape">
+                    <wps:wsp>
+                      <wps:cNvSpPr txBox="1"/>
+                      <wps:spPr>
+                        <a:xfrm>
+                          <a:off x="0" y="0"/>
+                          <a:ext cx="2606675" cy="171450"/>
+                        </a:xfrm>
+                        <a:prstGeom prst="rect">
+                          <a:avLst/>
+                        </a:prstGeom>
+                        <a:solidFill>
+                          <a:prstClr val="white"/>
+                        </a:solidFill>
+                        <a:ln>
+                          <a:noFill/>
+                        </a:ln>
+                      </wps:spPr>
+                      <wps:txbx>
+                        <w:txbxContent>
+                          <w:p>
+                            <w:pPr>
+                              <w:pStyle w:val="Caption"/>
+                              <w:rPr>
+                                <w:noProof/>
+                              </w:rPr>
+                            </w:pPr>
+                            <w:r>
+                              <w:t xml:space="preserve">Figure </w:t>
+                            </w:r>
+                            <w:fldSimple w:instr=" SEQ Figure \* ARABIC ">
+                              <w:r>
+                                <w:rPr>
+                                  <w:noProof/>
+                                </w:rPr>
+                                <w:t>1</w:t>
+                              </w:r>
+                            </w:fldSimple>
+                            <w:r>
+                              <w:t xml:space="preserve">: </w:t>
+                            </w:r>
+                            <w:proofErr w:type="spellStart"/>
+                            <w:r>
+                              <w:t>MathHelper.h’s</w:t>
+                            </w:r>
+                            <w:proofErr w:type="spellEnd"/>
+                            <w:r>
+                              <w:t xml:space="preserve"> inline </w:t>
+                            </w:r>
+                            <w:proofErr w:type="gramStart"/>
+                            <w:r>
+                              <w:t>Distance(</w:t>
+                            </w:r>
+                            <w:proofErr w:type="gramEnd"/>
+                            <w:r>
+                              <w:t>) function</w:t>
+                            </w:r>
+                          </w:p>
+                        </w:txbxContent>
+                      </wps:txbx>
+                      <wps:bodyPr rot="0" spcFirstLastPara="0" vertOverflow="overflow" horzOverflow="overflow" vert="horz" wrap="square" lIns="0" tIns="0" rIns="0" bIns="0" numCol="1" spcCol="0" rtlCol="0" fromWordArt="0" anchor="t" anchorCtr="0" forceAA="0" compatLnSpc="1">
+                        <a:prstTxWarp prst="textNoShape">
+                          <a:avLst/>
+                        </a:prstTxWarp>
+                        <a:noAutofit/>
+                      </wps:bodyPr>
+                    </wps:wsp>
+                  </a:graphicData>
+                </a:graphic>
+                <wp14:sizeRelV relativeFrom="margin">
+                  <wp14:pctHeight>0</wp14:pctHeight>
+                </wp14:sizeRelV>
+              </wp:anchor>
+            </w:drawing>
+          </mc:Choice>
+          <mc:Fallback>
+            <w:pict>
+              <v:shapetype w14:anchorId="2797AD6F" id="_x0000_t202" coordsize="21600,21600" o:spt="202" path="m,l,21600r21600,l21600,xe">
+                <v:stroke joinstyle="miter"/>
+                <v:path gradientshapeok="t" o:connecttype="rect"/>
+              </v:shapetype>
+              <v:shape id="Text Box 2" o:spid="_x0000_s1026" type="#_x0000_t202" style="position:absolute;left:0;text-align:left;margin-left:0;margin-top:39.75pt;width:205.25pt;height:13.5pt;z-index:-251655168;visibility:visible;mso-wrap-style:square;mso-height-percent:0;mso-wrap-distance-left:9pt;mso-wrap-distance-top:0;mso-wrap-distance-right:9pt;mso-wrap-distance-bottom:0;mso-position-horizontal:left;mso-position-horizontal-relative:margin;mso-position-vertical:absolute;mso-position-vertical-relative:text;mso-height-percent:0;mso-height-relative:margin;v-text-anchor:top" o:gfxdata="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" stroked="f">
+                <v:textbox inset="0,0,0,0">
+                  <w:txbxContent>
+                    <w:p>
+                      <w:pPr>
+                        <w:pStyle w:val="Caption"/>
+                        <w:rPr>
+                          <w:noProof/>
+                        </w:rPr>
+                      </w:pPr>
+                      <w:r>
+                        <w:t xml:space="preserve">Figure </w:t>
+                      </w:r>
+                      <w:fldSimple w:instr=" SEQ Figure \* ARABIC ">
+                        <w:r>
+                          <w:rPr>
+                            <w:noProof/>
+                          </w:rPr>
+                          <w:t>1</w:t>
+                        </w:r>
+                      </w:fldSimple>
+                      <w:r>
+                        <w:t xml:space="preserve">: </w:t>
+                      </w:r>
+                      <w:proofErr w:type="spellStart"/>
+                      <w:r>
+                        <w:t>MathHelper.h’s</w:t>
+                      </w:r>
+                      <w:proofErr w:type="spellEnd"/>
+                      <w:r>
+                        <w:t xml:space="preserve"> inline </w:t>
+                      </w:r>
+                      <w:proofErr w:type="gramStart"/>
+                      <w:r>
+                        <w:t>Distance(</w:t>
+                      </w:r>
+                      <w:proofErr w:type="gramEnd"/>
+                      <w:r>
+                        <w:t>) function</w:t>
+                      </w:r>
+                    </w:p>
+                  </w:txbxContent>
+                </v:textbox>
+                <w10:wrap type="tight" anchorx="margin"/>
+              </v:shape>
+            </w:pict>
+          </mc:Fallback>
+        </mc:AlternateContent>
+      </w:r>
+      <w:r>
+        <w:rPr>
+          <w:noProof/>
+        </w:rPr>
+        <w:drawing>
+          <wp:anchor distT="0" distB="0" distL="114300" distR="114300" simplePos="0" relativeHeight="251659264" behindDoc="0" locked="0" layoutInCell="1" allowOverlap="1" wp14:anchorId="3F52DBD7" wp14:editId="10F6D747">
+            <wp:simplePos x="0" y="0"/>
+            <wp:positionH relativeFrom="margin">
+              <wp:posOffset>0</wp:posOffset>
+            </wp:positionH>
+            <wp:positionV relativeFrom="paragraph">
+              <wp:posOffset>19050</wp:posOffset>
+            </wp:positionV>
+            <wp:extent cx="2606675" cy="466725"/>
+            <wp:effectExtent l="0" t="0" r="3175" b="9525"/>
+            <wp:wrapTight wrapText="bothSides">
+              <wp:wrapPolygon edited="0">
+                <wp:start x="0" y="0"/>
+                <wp:lineTo x="0" y="21159"/>
+                <wp:lineTo x="21468" y="21159"/>
+                <wp:lineTo x="21468" y="0"/>
+                <wp:lineTo x="0" y="0"/>
+              </wp:wrapPolygon>
+            </wp:wrapTight>
+            <wp:docPr id="1" name="Picture 1"/>
+            <wp:cNvGraphicFramePr>
+              <a:graphicFrameLocks xmlns:a="http://schemas.openxmlformats.org/drawingml/2006/main" noChangeAspect="1"/>
+            </wp:cNvGraphicFramePr>
+            <a:graphic xmlns:a="http://schemas.openxmlformats.org/drawingml/2006/main">
+              <a:graphicData uri="http://schemas.openxmlformats.org/drawingml/2006/picture">
+                <pic:pic xmlns:pic="http://schemas.openxmlformats.org/drawingml/2006/picture">
+                  <pic:nvPicPr>
+                    <pic:cNvPr id="1" name=""/>
+                    <pic:cNvPicPr/>
+                  </pic:nvPicPr>
+                  <pic:blipFill>
+                    <a:blip r:embed="rId8"/>
+                    <a:stretch>
+                      <a:fillRect/>
+                    </a:stretch>
+                  </pic:blipFill>
+                  <pic:spPr>
+                    <a:xfrm>
+                      <a:off x="0" y="0"/>
+                      <a:ext cx="2606675" cy="466725"/>
+                    </a:xfrm>
+                    <a:prstGeom prst="rect">
+                      <a:avLst/>
+                    </a:prstGeom>
+                  </pic:spPr>
+                </pic:pic>
+              </a:graphicData>
+            </a:graphic>
+            <wp14:sizeRelH relativeFrom="margin">
+              <wp14:pctWidth>0</wp14:pctWidth>
+            </wp14:sizeRelH>
+            <wp14:sizeRelV relativeFrom="margin">
+              <wp14:pctHeight>0</wp14:pctHeight>
+            </wp14:sizeRelV>
+          </wp:anchor>
+        </w:drawing>
+      </w:r>
+      <w:r>
+        <w:t xml:space="preserve">I added to </w:t>
       </w:r>
       <w:proofErr w:type="spellStart"/>
       <w:r>
-        <w:t>GameEntity</w:t>
+        <w:t>MathHelper.h</w:t>
       </w:r>
       <w:proofErr w:type="spellEnd"/>
       <w:r>
-        <w:t xml:space="preserve"> class as a base class, I added the Shape class, which stores a </w:t>
-      </w:r>
-      <w:proofErr w:type="spellStart"/>
-      <w:r>
-        <w:t>ShapeType</w:t>
-      </w:r>
-      <w:proofErr w:type="spellEnd"/>
-      <w:r>
-        <w:t xml:space="preserve"> and </w:t>
-      </w:r>
-      <w:proofErr w:type="spellStart"/>
-      <w:r>
-        <w:t>SDL_Colour</w:t>
-      </w:r>
-      <w:proofErr w:type="spellEnd"/>
-      <w:r>
-        <w:t>. Using Shape as a base class, I added the Circle and Rectangle classes. Circles store a radius value, while Rectangles store a width and height.</w:t>
+        <w:t xml:space="preserve"> a function </w:t>
+      </w:r>
+      <w:proofErr w:type="gramStart"/>
+      <w:r>
+        <w:t>Distance(</w:t>
+      </w:r>
+      <w:proofErr w:type="gramEnd"/>
+      <w:r>
+        <w:t>) to calculate the distance between two Vector2</w:t>
+      </w:r>
+      <w:r>
+        <w:rPr>
+          <w:noProof/>
+        </w:rPr>
+        <w:t xml:space="preserve">, and to GameEntity </w:t>
+      </w:r>
+      <w:r>
+        <w:rPr>
+          <w:noProof/>
+        </w:rPr>
+        <w:t xml:space="preserve">bools colliding and collidingLastFrame and public Get__() properties for both bools and a Set__() </w:t>
+      </w:r>
+      <w:r>
+        <w:rPr>
+          <w:noProof/>
+        </w:rPr>
+        <w:t>propert</w:t>
+      </w:r>
+      <w:r>
+        <w:rPr>
+          <w:noProof/>
+        </w:rPr>
+        <w:t>y for colliding that also relegates its value to collidingLastFrame before setting it</w:t>
+      </w:r>
+      <w:r>
+        <w:t>.</w:t>
       </w:r>
     </w:p>
     <w:p>
       <w:pPr>
+        <w:pStyle w:val="ListParagraph"/>
+        <w:numPr>
+          <w:ilvl w:val="0"/>
+          <w:numId w:val="12"/>
+        </w:numPr>
+        <w:jc w:val="both"/>
+      </w:pPr>
+      <w:r>
+        <w:rPr>
+          <w:noProof/>
+        </w:rPr>
+        <w:drawing>
+          <wp:anchor distT="0" distB="0" distL="114300" distR="114300" simplePos="0" relativeHeight="251665408" behindDoc="0" locked="0" layoutInCell="1" allowOverlap="1" wp14:anchorId="0F2D13D2" wp14:editId="7DFED370">
+            <wp:simplePos x="0" y="0"/>
+            <wp:positionH relativeFrom="margin">
+              <wp:posOffset>3060065</wp:posOffset>
+            </wp:positionH>
+            <wp:positionV relativeFrom="paragraph">
+              <wp:posOffset>242570</wp:posOffset>
+            </wp:positionV>
+            <wp:extent cx="3056255" cy="3258820"/>
+            <wp:effectExtent l="0" t="0" r="0" b="0"/>
+            <wp:wrapTight wrapText="bothSides">
+              <wp:wrapPolygon edited="0">
+                <wp:start x="0" y="0"/>
+                <wp:lineTo x="0" y="21465"/>
+                <wp:lineTo x="21407" y="21465"/>
+                <wp:lineTo x="21407" y="0"/>
+                <wp:lineTo x="0" y="0"/>
+              </wp:wrapPolygon>
+            </wp:wrapTight>
+            <wp:docPr id="4" name="Picture 4"/>
+            <wp:cNvGraphicFramePr>
+              <a:graphicFrameLocks xmlns:a="http://schemas.openxmlformats.org/drawingml/2006/main" noChangeAspect="1"/>
+            </wp:cNvGraphicFramePr>
+            <a:graphic xmlns:a="http://schemas.openxmlformats.org/drawingml/2006/main">
+              <a:graphicData uri="http://schemas.openxmlformats.org/drawingml/2006/picture">
+                <pic:pic xmlns:pic="http://schemas.openxmlformats.org/drawingml/2006/picture">
+                  <pic:nvPicPr>
+                    <pic:cNvPr id="1" name=""/>
+                    <pic:cNvPicPr/>
+                  </pic:nvPicPr>
+                  <pic:blipFill>
+                    <a:blip r:embed="rId9"/>
+                    <a:stretch>
+                      <a:fillRect/>
+                    </a:stretch>
+                  </pic:blipFill>
+                  <pic:spPr>
+                    <a:xfrm>
+                      <a:off x="0" y="0"/>
+                      <a:ext cx="3056255" cy="3258820"/>
+                    </a:xfrm>
+                    <a:prstGeom prst="rect">
+                      <a:avLst/>
+                    </a:prstGeom>
+                  </pic:spPr>
+                </pic:pic>
+              </a:graphicData>
+            </a:graphic>
+            <wp14:sizeRelH relativeFrom="margin">
+              <wp14:pctWidth>0</wp14:pctWidth>
+            </wp14:sizeRelH>
+            <wp14:sizeRelV relativeFrom="margin">
+              <wp14:pctHeight>0</wp14:pctHeight>
+            </wp14:sizeRelV>
+          </wp:anchor>
+        </w:drawing>
+      </w:r>
+      <w:r>
+        <w:rPr>
+          <w:noProof/>
+        </w:rPr>
+        <mc:AlternateContent>
+          <mc:Choice Requires="wps">
+            <w:drawing>
+              <wp:anchor distT="0" distB="0" distL="114300" distR="114300" simplePos="0" relativeHeight="251669504" behindDoc="1" locked="0" layoutInCell="1" allowOverlap="1" wp14:anchorId="72D0FB33" wp14:editId="53226704">
+                <wp:simplePos x="0" y="0"/>
+                <wp:positionH relativeFrom="margin">
+                  <wp:align>right</wp:align>
+                </wp:positionH>
+                <wp:positionV relativeFrom="paragraph">
+                  <wp:posOffset>3352165</wp:posOffset>
+                </wp:positionV>
+                <wp:extent cx="1484630" cy="152400"/>
+                <wp:effectExtent l="0" t="0" r="1270" b="0"/>
+                <wp:wrapTight wrapText="bothSides">
+                  <wp:wrapPolygon edited="0">
+                    <wp:start x="0" y="0"/>
+                    <wp:lineTo x="0" y="18900"/>
+                    <wp:lineTo x="21341" y="18900"/>
+                    <wp:lineTo x="21341" y="0"/>
+                    <wp:lineTo x="0" y="0"/>
+                  </wp:wrapPolygon>
+                </wp:wrapTight>
+                <wp:docPr id="6" name="Text Box 6"/>
+                <wp:cNvGraphicFramePr/>
+                <a:graphic xmlns:a="http://schemas.openxmlformats.org/drawingml/2006/main">
+                  <a:graphicData uri="http://schemas.microsoft.com/office/word/2010/wordprocessingShape">
+                    <wps:wsp>
+                      <wps:cNvSpPr txBox="1"/>
+                      <wps:spPr>
+                        <a:xfrm>
+                          <a:off x="0" y="0"/>
+                          <a:ext cx="1484630" cy="152400"/>
+                        </a:xfrm>
+                        <a:prstGeom prst="rect">
+                          <a:avLst/>
+                        </a:prstGeom>
+                        <a:solidFill>
+                          <a:prstClr val="white"/>
+                        </a:solidFill>
+                        <a:ln>
+                          <a:noFill/>
+                        </a:ln>
+                      </wps:spPr>
+                      <wps:txbx>
+                        <w:txbxContent>
+                          <w:p>
+                            <w:pPr>
+                              <w:pStyle w:val="Caption"/>
+                              <w:rPr>
+                                <w:noProof/>
+                              </w:rPr>
+                            </w:pPr>
+                            <w:r>
+                              <w:t xml:space="preserve">Figure </w:t>
+                            </w:r>
+                            <w:r>
+                              <w:t>3</w:t>
+                            </w:r>
+                            <w:r>
+                              <w:t xml:space="preserve">: </w:t>
+                            </w:r>
+                            <w:proofErr w:type="spellStart"/>
+                            <w:r>
+                              <w:t>Graphics.DrawCircle</w:t>
+                            </w:r>
+                            <w:proofErr w:type="spellEnd"/>
+                            <w:r>
+                              <w:t>()</w:t>
+                            </w:r>
+                          </w:p>
+                        </w:txbxContent>
+                      </wps:txbx>
+                      <wps:bodyPr rot="0" spcFirstLastPara="0" vertOverflow="overflow" horzOverflow="overflow" vert="horz" wrap="square" lIns="0" tIns="0" rIns="0" bIns="0" numCol="1" spcCol="0" rtlCol="0" fromWordArt="0" anchor="t" anchorCtr="0" forceAA="0" compatLnSpc="1">
+                        <a:prstTxWarp prst="textNoShape">
+                          <a:avLst/>
+                        </a:prstTxWarp>
+                        <a:noAutofit/>
+                      </wps:bodyPr>
+                    </wps:wsp>
+                  </a:graphicData>
+                </a:graphic>
+                <wp14:sizeRelH relativeFrom="margin">
+                  <wp14:pctWidth>0</wp14:pctWidth>
+                </wp14:sizeRelH>
+                <wp14:sizeRelV relativeFrom="margin">
+                  <wp14:pctHeight>0</wp14:pctHeight>
+                </wp14:sizeRelV>
+              </wp:anchor>
+            </w:drawing>
+          </mc:Choice>
+          <mc:Fallback>
+            <w:pict>
+              <v:shape w14:anchorId="72D0FB33" id="Text Box 6" o:spid="_x0000_s1027" type="#_x0000_t202" style="position:absolute;left:0;text-align:left;margin-left:65.7pt;margin-top:263.95pt;width:116.9pt;height:12pt;z-index:-251646976;visibility:visible;mso-wrap-style:square;mso-width-percent:0;mso-height-percent:0;mso-wrap-distance-left:9pt;mso-wrap-distance-top:0;mso-wrap-distance-right:9pt;mso-wrap-distance-bottom:0;mso-position-horizontal:right;mso-position-horizontal-relative:margin;mso-position-vertical:absolute;mso-position-vertical-relative:text;mso-width-percent:0;mso-height-percent:0;mso-width-relative:margin;mso-height-relative:margin;v-text-anchor:top" o:gfxdata="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" stroked="f">
+                <v:textbox inset="0,0,0,0">
+                  <w:txbxContent>
+                    <w:p>
+                      <w:pPr>
+                        <w:pStyle w:val="Caption"/>
+                        <w:rPr>
+                          <w:noProof/>
+                        </w:rPr>
+                      </w:pPr>
+                      <w:r>
+                        <w:t xml:space="preserve">Figure </w:t>
+                      </w:r>
+                      <w:r>
+                        <w:t>3</w:t>
+                      </w:r>
+                      <w:r>
+                        <w:t xml:space="preserve">: </w:t>
+                      </w:r>
+                      <w:proofErr w:type="spellStart"/>
+                      <w:r>
+                        <w:t>Graphics.DrawCircle</w:t>
+                      </w:r>
+                      <w:proofErr w:type="spellEnd"/>
+                      <w:r>
+                        <w:t>()</w:t>
+                      </w:r>
+                    </w:p>
+                  </w:txbxContent>
+                </v:textbox>
+                <w10:wrap type="tight" anchorx="margin"/>
+              </v:shape>
+            </w:pict>
+          </mc:Fallback>
+        </mc:AlternateContent>
+      </w:r>
+      <w:r>
+        <w:rPr>
+          <w:noProof/>
+        </w:rPr>
+        <w:drawing>
+          <wp:anchor distT="0" distB="0" distL="114300" distR="114300" simplePos="0" relativeHeight="251663360" behindDoc="0" locked="0" layoutInCell="1" allowOverlap="1" wp14:anchorId="1F033BC6" wp14:editId="58A16156">
+            <wp:simplePos x="0" y="0"/>
+            <wp:positionH relativeFrom="margin">
+              <wp:posOffset>0</wp:posOffset>
+            </wp:positionH>
+            <wp:positionV relativeFrom="paragraph">
+              <wp:posOffset>2501900</wp:posOffset>
+            </wp:positionV>
+            <wp:extent cx="3056255" cy="996315"/>
+            <wp:effectExtent l="0" t="0" r="0" b="0"/>
+            <wp:wrapTight wrapText="bothSides">
+              <wp:wrapPolygon edited="0">
+                <wp:start x="0" y="0"/>
+                <wp:lineTo x="0" y="21063"/>
+                <wp:lineTo x="21407" y="21063"/>
+                <wp:lineTo x="21407" y="0"/>
+                <wp:lineTo x="0" y="0"/>
+              </wp:wrapPolygon>
+            </wp:wrapTight>
+            <wp:docPr id="3" name="Picture 3"/>
+            <wp:cNvGraphicFramePr>
+              <a:graphicFrameLocks xmlns:a="http://schemas.openxmlformats.org/drawingml/2006/main" noChangeAspect="1"/>
+            </wp:cNvGraphicFramePr>
+            <a:graphic xmlns:a="http://schemas.openxmlformats.org/drawingml/2006/main">
+              <a:graphicData uri="http://schemas.openxmlformats.org/drawingml/2006/picture">
+                <pic:pic xmlns:pic="http://schemas.openxmlformats.org/drawingml/2006/picture">
+                  <pic:nvPicPr>
+                    <pic:cNvPr id="1" name=""/>
+                    <pic:cNvPicPr/>
+                  </pic:nvPicPr>
+                  <pic:blipFill>
+                    <a:blip r:embed="rId10"/>
+                    <a:stretch>
+                      <a:fillRect/>
+                    </a:stretch>
+                  </pic:blipFill>
+                  <pic:spPr>
+                    <a:xfrm>
+                      <a:off x="0" y="0"/>
+                      <a:ext cx="3056255" cy="996315"/>
+                    </a:xfrm>
+                    <a:prstGeom prst="rect">
+                      <a:avLst/>
+                    </a:prstGeom>
+                  </pic:spPr>
+                </pic:pic>
+              </a:graphicData>
+            </a:graphic>
+            <wp14:sizeRelH relativeFrom="margin">
+              <wp14:pctWidth>0</wp14:pctWidth>
+            </wp14:sizeRelH>
+            <wp14:sizeRelV relativeFrom="margin">
+              <wp14:pctHeight>0</wp14:pctHeight>
+            </wp14:sizeRelV>
+          </wp:anchor>
+        </w:drawing>
+      </w:r>
+      <w:r>
+        <w:rPr>
+          <w:noProof/>
+        </w:rPr>
+        <mc:AlternateContent>
+          <mc:Choice Requires="wps">
+            <w:drawing>
+              <wp:anchor distT="0" distB="0" distL="114300" distR="114300" simplePos="0" relativeHeight="251667456" behindDoc="1" locked="0" layoutInCell="1" allowOverlap="1" wp14:anchorId="7B87931C" wp14:editId="19DF723B">
+                <wp:simplePos x="0" y="0"/>
+                <wp:positionH relativeFrom="margin">
+                  <wp:posOffset>252730</wp:posOffset>
+                </wp:positionH>
+                <wp:positionV relativeFrom="paragraph">
+                  <wp:posOffset>3355340</wp:posOffset>
+                </wp:positionV>
+                <wp:extent cx="2808605" cy="152400"/>
+                <wp:effectExtent l="0" t="0" r="0" b="0"/>
+                <wp:wrapTight wrapText="bothSides">
+                  <wp:wrapPolygon edited="0">
+                    <wp:start x="0" y="0"/>
+                    <wp:lineTo x="0" y="18900"/>
+                    <wp:lineTo x="21390" y="18900"/>
+                    <wp:lineTo x="21390" y="0"/>
+                    <wp:lineTo x="0" y="0"/>
+                  </wp:wrapPolygon>
+                </wp:wrapTight>
+                <wp:docPr id="5" name="Text Box 5"/>
+                <wp:cNvGraphicFramePr/>
+                <a:graphic xmlns:a="http://schemas.openxmlformats.org/drawingml/2006/main">
+                  <a:graphicData uri="http://schemas.microsoft.com/office/word/2010/wordprocessingShape">
+                    <wps:wsp>
+                      <wps:cNvSpPr txBox="1"/>
+                      <wps:spPr>
+                        <a:xfrm>
+                          <a:off x="0" y="0"/>
+                          <a:ext cx="2808605" cy="152400"/>
+                        </a:xfrm>
+                        <a:prstGeom prst="rect">
+                          <a:avLst/>
+                        </a:prstGeom>
+                        <a:solidFill>
+                          <a:prstClr val="white"/>
+                        </a:solidFill>
+                        <a:ln>
+                          <a:noFill/>
+                        </a:ln>
+                      </wps:spPr>
+                      <wps:txbx>
+                        <w:txbxContent>
+                          <w:p>
+                            <w:pPr>
+                              <w:pStyle w:val="Caption"/>
+                              <w:rPr>
+                                <w:noProof/>
+                              </w:rPr>
+                            </w:pPr>
+                            <w:r>
+                              <w:t xml:space="preserve">Figure </w:t>
+                            </w:r>
+                            <w:r>
+                              <w:t>2</w:t>
+                            </w:r>
+                            <w:r>
+                              <w:t xml:space="preserve">: </w:t>
+                            </w:r>
+                            <w:proofErr w:type="spellStart"/>
+                            <w:r>
+                              <w:t>Graphics.DrawRectangle</w:t>
+                            </w:r>
+                            <w:proofErr w:type="spellEnd"/>
+                            <w:r>
+                              <w:t>()</w:t>
+                            </w:r>
+                          </w:p>
+                        </w:txbxContent>
+                      </wps:txbx>
+                      <wps:bodyPr rot="0" spcFirstLastPara="0" vertOverflow="overflow" horzOverflow="overflow" vert="horz" wrap="square" lIns="0" tIns="0" rIns="0" bIns="0" numCol="1" spcCol="0" rtlCol="0" fromWordArt="0" anchor="t" anchorCtr="0" forceAA="0" compatLnSpc="1">
+                        <a:prstTxWarp prst="textNoShape">
+                          <a:avLst/>
+                        </a:prstTxWarp>
+                        <a:noAutofit/>
+                      </wps:bodyPr>
+                    </wps:wsp>
+                  </a:graphicData>
+                </a:graphic>
+                <wp14:sizeRelH relativeFrom="margin">
+                  <wp14:pctWidth>0</wp14:pctWidth>
+                </wp14:sizeRelH>
+                <wp14:sizeRelV relativeFrom="margin">
+                  <wp14:pctHeight>0</wp14:pctHeight>
+                </wp14:sizeRelV>
+              </wp:anchor>
+            </w:drawing>
+          </mc:Choice>
+          <mc:Fallback>
+            <w:pict>
+              <v:shape w14:anchorId="7B87931C" id="Text Box 5" o:spid="_x0000_s1028" type="#_x0000_t202" style="position:absolute;left:0;text-align:left;margin-left:19.9pt;margin-top:264.2pt;width:221.15pt;height:12pt;z-index:-251649024;visibility:visible;mso-wrap-style:square;mso-width-percent:0;mso-height-percent:0;mso-wrap-distance-left:9pt;mso-wrap-distance-top:0;mso-wrap-distance-right:9pt;mso-wrap-distance-bottom:0;mso-position-horizontal:absolute;mso-position-horizontal-relative:margin;mso-position-vertical:absolute;mso-position-vertical-relative:text;mso-width-percent:0;mso-height-percent:0;mso-width-relative:margin;mso-height-relative:margin;v-text-anchor:top" o:gfxdata="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" stroked="f">
+                <v:textbox inset="0,0,0,0">
+                  <w:txbxContent>
+                    <w:p>
+                      <w:pPr>
+                        <w:pStyle w:val="Caption"/>
+                        <w:rPr>
+                          <w:noProof/>
+                        </w:rPr>
+                      </w:pPr>
+                      <w:r>
+                        <w:t xml:space="preserve">Figure </w:t>
+                      </w:r>
+                      <w:r>
+                        <w:t>2</w:t>
+                      </w:r>
+                      <w:r>
+                        <w:t xml:space="preserve">: </w:t>
+                      </w:r>
+                      <w:proofErr w:type="spellStart"/>
+                      <w:r>
+                        <w:t>Graphics.DrawRectangle</w:t>
+                      </w:r>
+                      <w:proofErr w:type="spellEnd"/>
+                      <w:r>
+                        <w:t>()</w:t>
+                      </w:r>
+                    </w:p>
+                  </w:txbxContent>
+                </v:textbox>
+                <w10:wrap type="tight" anchorx="margin"/>
+              </v:shape>
+            </w:pict>
+          </mc:Fallback>
+        </mc:AlternateContent>
+      </w:r>
+      <w:r>
+        <w:t>I added the Shape class</w:t>
+      </w:r>
+      <w:r>
+        <w:t xml:space="preserve"> (inheriting from </w:t>
+      </w:r>
+      <w:proofErr w:type="spellStart"/>
+      <w:r>
+        <w:t>GameEntity</w:t>
+      </w:r>
+      <w:proofErr w:type="spellEnd"/>
+      <w:r>
+        <w:t>)</w:t>
+      </w:r>
+      <w:r>
+        <w:t xml:space="preserve">, which stores a </w:t>
+      </w:r>
+      <w:proofErr w:type="spellStart"/>
+      <w:r>
+        <w:t>ShapeType</w:t>
+      </w:r>
+      <w:proofErr w:type="spellEnd"/>
+      <w:r>
+        <w:t xml:space="preserve"> </w:t>
+      </w:r>
+      <w:proofErr w:type="spellStart"/>
+      <w:r>
+        <w:t>enum</w:t>
+      </w:r>
+      <w:proofErr w:type="spellEnd"/>
+      <w:r>
+        <w:t xml:space="preserve"> value, its current</w:t>
+      </w:r>
+      <w:r>
+        <w:t xml:space="preserve"> </w:t>
+      </w:r>
+      <w:r>
+        <w:t>colour and whether it’s outlined, and features appropriate public properties for each</w:t>
+      </w:r>
+      <w:r>
+        <w:t xml:space="preserve">. </w:t>
+      </w:r>
+      <w:r>
+        <w:t>Using it as a base class, I then</w:t>
+      </w:r>
+      <w:r>
+        <w:t xml:space="preserve"> added the Circle and Rectangle classes. Circle </w:t>
+      </w:r>
+      <w:r>
+        <w:t xml:space="preserve">also </w:t>
+      </w:r>
+      <w:r>
+        <w:t>store</w:t>
+      </w:r>
+      <w:r>
+        <w:t>s</w:t>
+      </w:r>
+      <w:r>
+        <w:t xml:space="preserve"> a radius value</w:t>
+      </w:r>
+      <w:r>
+        <w:t xml:space="preserve"> (with appropriate public properties) and its </w:t>
+      </w:r>
+      <w:proofErr w:type="gramStart"/>
+      <w:r>
+        <w:t>Render(</w:t>
+      </w:r>
+      <w:proofErr w:type="gramEnd"/>
+      <w:r>
+        <w:t xml:space="preserve">) method makes a call to </w:t>
+      </w:r>
+      <w:proofErr w:type="spellStart"/>
+      <w:r>
+        <w:t>Graphics.DrawCircle</w:t>
+      </w:r>
+      <w:proofErr w:type="spellEnd"/>
+      <w:r>
+        <w:t xml:space="preserve">(). Rectangle also has </w:t>
+      </w:r>
+      <w:r>
+        <w:t>width and height</w:t>
+      </w:r>
+      <w:r>
+        <w:t xml:space="preserve"> values and an </w:t>
+      </w:r>
+      <w:proofErr w:type="spellStart"/>
+      <w:r>
+        <w:t>SDL_Rect</w:t>
+      </w:r>
+      <w:proofErr w:type="spellEnd"/>
+      <w:r>
+        <w:t xml:space="preserve"> field, the public properties for the former two assigning their values to the appropriate fields of both Rectangle and </w:t>
+      </w:r>
+      <w:proofErr w:type="spellStart"/>
+      <w:r>
+        <w:t>SDL_Rect</w:t>
+      </w:r>
+      <w:proofErr w:type="spellEnd"/>
+      <w:r>
+        <w:t xml:space="preserve"> to ensure it renders properly</w:t>
+      </w:r>
+      <w:r>
+        <w:t>.</w:t>
+      </w:r>
+      <w:r>
+        <w:t xml:space="preserve"> </w:t>
+      </w:r>
+      <w:r>
+        <w:rPr>
+          <w:noProof/>
+        </w:rPr>
+        <w:lastRenderedPageBreak/>
+        <w:drawing>
+          <wp:anchor distT="0" distB="0" distL="114300" distR="114300" simplePos="0" relativeHeight="251671552" behindDoc="0" locked="0" layoutInCell="1" allowOverlap="1" wp14:anchorId="4AAF8243" wp14:editId="230FE6E9">
+            <wp:simplePos x="0" y="0"/>
+            <wp:positionH relativeFrom="margin">
+              <wp:align>left</wp:align>
+            </wp:positionH>
+            <wp:positionV relativeFrom="paragraph">
+              <wp:posOffset>0</wp:posOffset>
+            </wp:positionV>
+            <wp:extent cx="2534285" cy="4486275"/>
+            <wp:effectExtent l="0" t="0" r="0" b="0"/>
+            <wp:wrapTight wrapText="bothSides">
+              <wp:wrapPolygon edited="0">
+                <wp:start x="0" y="0"/>
+                <wp:lineTo x="0" y="21462"/>
+                <wp:lineTo x="21432" y="21462"/>
+                <wp:lineTo x="21432" y="0"/>
+                <wp:lineTo x="0" y="0"/>
+              </wp:wrapPolygon>
+            </wp:wrapTight>
+            <wp:docPr id="7" name="Picture 7"/>
+            <wp:cNvGraphicFramePr>
+              <a:graphicFrameLocks xmlns:a="http://schemas.openxmlformats.org/drawingml/2006/main" noChangeAspect="1"/>
+            </wp:cNvGraphicFramePr>
+            <a:graphic xmlns:a="http://schemas.openxmlformats.org/drawingml/2006/main">
+              <a:graphicData uri="http://schemas.openxmlformats.org/drawingml/2006/picture">
+                <pic:pic xmlns:pic="http://schemas.openxmlformats.org/drawingml/2006/picture">
+                  <pic:nvPicPr>
+                    <pic:cNvPr id="1" name=""/>
+                    <pic:cNvPicPr/>
+                  </pic:nvPicPr>
+                  <pic:blipFill>
+                    <a:blip r:embed="rId11"/>
+                    <a:stretch>
+                      <a:fillRect/>
+                    </a:stretch>
+                  </pic:blipFill>
+                  <pic:spPr>
+                    <a:xfrm>
+                      <a:off x="0" y="0"/>
+                      <a:ext cx="2534285" cy="4486275"/>
+                    </a:xfrm>
+                    <a:prstGeom prst="rect">
+                      <a:avLst/>
+                    </a:prstGeom>
+                  </pic:spPr>
+                </pic:pic>
+              </a:graphicData>
+            </a:graphic>
+            <wp14:sizeRelH relativeFrom="margin">
+              <wp14:pctWidth>0</wp14:pctWidth>
+            </wp14:sizeRelH>
+            <wp14:sizeRelV relativeFrom="margin">
+              <wp14:pctHeight>0</wp14:pctHeight>
+            </wp14:sizeRelV>
+          </wp:anchor>
+        </w:drawing>
+      </w:r>
+      <w:proofErr w:type="spellStart"/>
+      <w:r>
+        <w:t>Rectangle.Render</w:t>
+      </w:r>
+      <w:proofErr w:type="spellEnd"/>
+      <w:r>
+        <w:t xml:space="preserve">() borrows from </w:t>
+      </w:r>
+      <w:proofErr w:type="spellStart"/>
+      <w:r>
+        <w:t>Texture.Render</w:t>
+      </w:r>
+      <w:proofErr w:type="spellEnd"/>
+      <w:r>
+        <w:t xml:space="preserve">(), but makes a call to </w:t>
+      </w:r>
+      <w:proofErr w:type="spellStart"/>
+      <w:r>
+        <w:t>Graphics.DrawRectangle</w:t>
+      </w:r>
+      <w:proofErr w:type="spellEnd"/>
+      <w:r>
+        <w:t xml:space="preserve">() rather than </w:t>
+      </w:r>
+      <w:proofErr w:type="spellStart"/>
+      <w:proofErr w:type="gramStart"/>
+      <w:r>
+        <w:t>DrawTexture</w:t>
+      </w:r>
+      <w:proofErr w:type="spellEnd"/>
+      <w:r>
+        <w:t>(</w:t>
+      </w:r>
+      <w:proofErr w:type="gramEnd"/>
+      <w:r>
+        <w:t>).</w:t>
+      </w:r>
+      <w:r>
+        <w:rPr>
+          <w:noProof/>
+        </w:rPr>
+        <w:t xml:space="preserve"> </w:t>
+      </w:r>
+    </w:p>
+    <w:p>
+      <w:pPr>
+        <w:pStyle w:val="ListParagraph"/>
+        <w:numPr>
+          <w:ilvl w:val="0"/>
+          <w:numId w:val="12"/>
+        </w:numPr>
+        <w:jc w:val="both"/>
+      </w:pPr>
+      <w:r>
+        <w:rPr>
+          <w:noProof/>
+        </w:rPr>
+        <w:t>I added to Graphics the methods DrawRectangle()and DrawCircle(). For the former, I used calls to SDL_RenderFillRect() and SDL_RenderDrawRect()</w:t>
+      </w:r>
+      <w:r>
+        <w:rPr>
+          <w:noProof/>
+        </w:rPr>
+        <w:t xml:space="preserve"> </w:t>
+      </w:r>
+      <w:r>
+        <w:rPr>
+          <w:noProof/>
+        </w:rPr>
+        <w:t>(fig. 2)</w:t>
+      </w:r>
+      <w:r>
+        <w:rPr>
+          <w:noProof/>
+        </w:rPr>
+        <w:t>. For the latter, however, I used custom code adapted from res. 1</w:t>
+      </w:r>
+      <w:r>
+        <w:rPr>
+          <w:noProof/>
+        </w:rPr>
+        <w:t xml:space="preserve"> </w:t>
+      </w:r>
+      <w:r>
+        <w:rPr>
+          <w:noProof/>
+        </w:rPr>
+        <w:t>(fig. 3)</w:t>
+      </w:r>
+      <w:r>
+        <w:rPr>
+          <w:noProof/>
+        </w:rPr>
+        <w:t>.</w:t>
+      </w:r>
+    </w:p>
+    <w:p>
+      <w:pPr>
+        <w:pStyle w:val="ListParagraph"/>
+        <w:numPr>
+          <w:ilvl w:val="0"/>
+          <w:numId w:val="12"/>
+        </w:numPr>
+        <w:jc w:val="both"/>
+      </w:pPr>
+      <w:r>
+        <w:rPr>
+          <w:noProof/>
+        </w:rPr>
+        <mc:AlternateContent>
+          <mc:Choice Requires="wps">
+            <w:drawing>
+              <wp:anchor distT="0" distB="0" distL="114300" distR="114300" simplePos="0" relativeHeight="251673600" behindDoc="1" locked="0" layoutInCell="1" allowOverlap="1" wp14:anchorId="49B0B587" wp14:editId="4F70AE09">
+                <wp:simplePos x="0" y="0"/>
+                <wp:positionH relativeFrom="margin">
+                  <wp:posOffset>1137285</wp:posOffset>
+                </wp:positionH>
+                <wp:positionV relativeFrom="paragraph">
+                  <wp:posOffset>330200</wp:posOffset>
+                </wp:positionV>
+                <wp:extent cx="1409065" cy="304800"/>
+                <wp:effectExtent l="0" t="0" r="635" b="0"/>
+                <wp:wrapTight wrapText="bothSides">
+                  <wp:wrapPolygon edited="0">
+                    <wp:start x="0" y="0"/>
+                    <wp:lineTo x="0" y="20250"/>
+                    <wp:lineTo x="21318" y="20250"/>
+                    <wp:lineTo x="21318" y="0"/>
+                    <wp:lineTo x="0" y="0"/>
+                  </wp:wrapPolygon>
+                </wp:wrapTight>
+                <wp:docPr id="8" name="Text Box 8"/>
+                <wp:cNvGraphicFramePr/>
+                <a:graphic xmlns:a="http://schemas.openxmlformats.org/drawingml/2006/main">
+                  <a:graphicData uri="http://schemas.microsoft.com/office/word/2010/wordprocessingShape">
+                    <wps:wsp>
+                      <wps:cNvSpPr txBox="1"/>
+                      <wps:spPr>
+                        <a:xfrm>
+                          <a:off x="0" y="0"/>
+                          <a:ext cx="1409065" cy="304800"/>
+                        </a:xfrm>
+                        <a:prstGeom prst="rect">
+                          <a:avLst/>
+                        </a:prstGeom>
+                        <a:solidFill>
+                          <a:prstClr val="white"/>
+                        </a:solidFill>
+                        <a:ln>
+                          <a:noFill/>
+                        </a:ln>
+                      </wps:spPr>
+                      <wps:txbx>
+                        <w:txbxContent>
+                          <w:p>
+                            <w:pPr>
+                              <w:pStyle w:val="Caption"/>
+                              <w:rPr>
+                                <w:noProof/>
+                              </w:rPr>
+                            </w:pPr>
+                            <w:r>
+                              <w:t xml:space="preserve">Figure </w:t>
+                            </w:r>
+                            <w:r>
+                              <w:t>4</w:t>
+                            </w:r>
+                            <w:r>
+                              <w:t xml:space="preserve">: keyboard input cases in </w:t>
+                            </w:r>
+                            <w:proofErr w:type="spellStart"/>
+                            <w:r>
+                              <w:t>GameManager.Input</w:t>
+                            </w:r>
+                            <w:proofErr w:type="spellEnd"/>
+                            <w:r>
+                              <w:t>().</w:t>
+                            </w:r>
+                          </w:p>
+                        </w:txbxContent>
+                      </wps:txbx>
+                      <wps:bodyPr rot="0" spcFirstLastPara="0" vertOverflow="overflow" horzOverflow="overflow" vert="horz" wrap="square" lIns="0" tIns="0" rIns="0" bIns="0" numCol="1" spcCol="0" rtlCol="0" fromWordArt="0" anchor="t" anchorCtr="0" forceAA="0" compatLnSpc="1">
+                        <a:prstTxWarp prst="textNoShape">
+                          <a:avLst/>
+                        </a:prstTxWarp>
+                        <a:noAutofit/>
+                      </wps:bodyPr>
+                    </wps:wsp>
+                  </a:graphicData>
+                </a:graphic>
+                <wp14:sizeRelH relativeFrom="margin">
+                  <wp14:pctWidth>0</wp14:pctWidth>
+                </wp14:sizeRelH>
+                <wp14:sizeRelV relativeFrom="margin">
+                  <wp14:pctHeight>0</wp14:pctHeight>
+                </wp14:sizeRelV>
+              </wp:anchor>
+            </w:drawing>
+          </mc:Choice>
+          <mc:Fallback>
+            <w:pict>
+              <v:shape w14:anchorId="49B0B587" id="Text Box 8" o:spid="_x0000_s1029" type="#_x0000_t202" style="position:absolute;left:0;text-align:left;margin-left:89.55pt;margin-top:26pt;width:110.95pt;height:24pt;z-index:-251642880;visibility:visible;mso-wrap-style:square;mso-width-percent:0;mso-height-percent:0;mso-wrap-distance-left:9pt;mso-wrap-distance-top:0;mso-wrap-distance-right:9pt;mso-wrap-distance-bottom:0;mso-position-horizontal:absolute;mso-position-horizontal-relative:margin;mso-position-vertical:absolute;mso-position-vertical-relative:text;mso-width-percent:0;mso-height-percent:0;mso-width-relative:margin;mso-height-relative:margin;v-text-anchor:top" o:gfxdata="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" stroked="f">
+                <v:textbox inset="0,0,0,0">
+                  <w:txbxContent>
+                    <w:p>
+                      <w:pPr>
+                        <w:pStyle w:val="Caption"/>
+                        <w:rPr>
+                          <w:noProof/>
+                        </w:rPr>
+                      </w:pPr>
+                      <w:r>
+                        <w:t xml:space="preserve">Figure </w:t>
+                      </w:r>
+                      <w:r>
+                        <w:t>4</w:t>
+                      </w:r>
+                      <w:r>
+                        <w:t xml:space="preserve">: keyboard input cases in </w:t>
+                      </w:r>
+                      <w:proofErr w:type="spellStart"/>
+                      <w:r>
+                        <w:t>GameManager.Input</w:t>
+                      </w:r>
+                      <w:proofErr w:type="spellEnd"/>
+                      <w:r>
+                        <w:t>().</w:t>
+                      </w:r>
+                    </w:p>
+                  </w:txbxContent>
+                </v:textbox>
+                <w10:wrap type="tight" anchorx="margin"/>
+              </v:shape>
+            </w:pict>
+          </mc:Fallback>
+        </mc:AlternateContent>
+      </w:r>
+      <w:r>
+        <w:rPr>
+          <w:noProof/>
+        </w:rPr>
+        <w:t>I added two Circles and Rectang</w:t>
+      </w:r>
+      <w:r>
+        <w:rPr>
+          <w:noProof/>
+        </w:rPr>
+        <w:t>l</w:t>
+      </w:r>
+      <w:r>
+        <w:rPr>
+          <w:noProof/>
+        </w:rPr>
+        <w:t>es each to GameManager’s list of GameEntities, one being designated as a fixed Shape in the centre of the screen the other being moved to different positions</w:t>
+      </w:r>
+      <w:r>
+        <w:rPr>
+          <w:noProof/>
+        </w:rPr>
+        <w:t>, and with Rectangles being designated to render by default.</w:t>
+      </w:r>
+    </w:p>
+    <w:p>
+      <w:pPr>
+        <w:pStyle w:val="ListParagraph"/>
+        <w:numPr>
+          <w:ilvl w:val="0"/>
+          <w:numId w:val="12"/>
+        </w:numPr>
+        <w:jc w:val="both"/>
+      </w:pPr>
+      <w:r>
+        <w:rPr>
+          <w:noProof/>
+        </w:rPr>
+        <w:t>I moved input-, updating- and rendering-related code into their own methods (Input(), Update() and Render()) to clearly separate them, with calls to each being kept in Run()’s while(running) loop.</w:t>
+      </w:r>
+    </w:p>
+    <w:p>
+      <w:pPr>
+        <w:pStyle w:val="ListParagraph"/>
+        <w:numPr>
+          <w:ilvl w:val="0"/>
+          <w:numId w:val="12"/>
+        </w:numPr>
+        <w:jc w:val="both"/>
+      </w:pPr>
+      <w:r>
+        <w:rPr>
+          <w:noProof/>
+        </w:rPr>
+        <w:drawing>
+          <wp:anchor distT="0" distB="0" distL="114300" distR="114300" simplePos="0" relativeHeight="251675648" behindDoc="0" locked="0" layoutInCell="1" allowOverlap="1" wp14:anchorId="3BA9AAB2" wp14:editId="09EDC1B8">
+            <wp:simplePos x="0" y="0"/>
+            <wp:positionH relativeFrom="margin">
+              <wp:align>right</wp:align>
+            </wp:positionH>
+            <wp:positionV relativeFrom="paragraph">
+              <wp:posOffset>697865</wp:posOffset>
+            </wp:positionV>
+            <wp:extent cx="3996690" cy="863600"/>
+            <wp:effectExtent l="0" t="0" r="3810" b="0"/>
+            <wp:wrapTight wrapText="bothSides">
+              <wp:wrapPolygon edited="0">
+                <wp:start x="0" y="0"/>
+                <wp:lineTo x="0" y="20965"/>
+                <wp:lineTo x="21518" y="20965"/>
+                <wp:lineTo x="21518" y="0"/>
+                <wp:lineTo x="0" y="0"/>
+              </wp:wrapPolygon>
+            </wp:wrapTight>
+            <wp:docPr id="9" name="Picture 9"/>
+            <wp:cNvGraphicFramePr>
+              <a:graphicFrameLocks xmlns:a="http://schemas.openxmlformats.org/drawingml/2006/main" noChangeAspect="1"/>
+            </wp:cNvGraphicFramePr>
+            <a:graphic xmlns:a="http://schemas.openxmlformats.org/drawingml/2006/main">
+              <a:graphicData uri="http://schemas.openxmlformats.org/drawingml/2006/picture">
+                <pic:pic xmlns:pic="http://schemas.openxmlformats.org/drawingml/2006/picture">
+                  <pic:nvPicPr>
+                    <pic:cNvPr id="1" name=""/>
+                    <pic:cNvPicPr/>
+                  </pic:nvPicPr>
+                  <pic:blipFill>
+                    <a:blip r:embed="rId12"/>
+                    <a:stretch>
+                      <a:fillRect/>
+                    </a:stretch>
+                  </pic:blipFill>
+                  <pic:spPr>
+                    <a:xfrm>
+                      <a:off x="0" y="0"/>
+                      <a:ext cx="3996690" cy="863600"/>
+                    </a:xfrm>
+                    <a:prstGeom prst="rect">
+                      <a:avLst/>
+                    </a:prstGeom>
+                  </pic:spPr>
+                </pic:pic>
+              </a:graphicData>
+            </a:graphic>
+            <wp14:sizeRelH relativeFrom="margin">
+              <wp14:pctWidth>0</wp14:pctWidth>
+            </wp14:sizeRelH>
+            <wp14:sizeRelV relativeFrom="margin">
+              <wp14:pctHeight>0</wp14:pctHeight>
+            </wp14:sizeRelV>
+          </wp:anchor>
+        </w:drawing>
+      </w:r>
+      <w:r>
+        <w:rPr>
+          <w:noProof/>
+        </w:rPr>
+        <mc:AlternateContent>
+          <mc:Choice Requires="wps">
+            <w:drawing>
+              <wp:anchor distT="0" distB="0" distL="114300" distR="114300" simplePos="0" relativeHeight="251677696" behindDoc="1" locked="0" layoutInCell="1" allowOverlap="1" wp14:anchorId="3642A8CE" wp14:editId="40349D5B">
+                <wp:simplePos x="0" y="0"/>
+                <wp:positionH relativeFrom="margin">
+                  <wp:posOffset>4271010</wp:posOffset>
+                </wp:positionH>
+                <wp:positionV relativeFrom="paragraph">
+                  <wp:posOffset>1390650</wp:posOffset>
+                </wp:positionV>
+                <wp:extent cx="1847850" cy="171450"/>
+                <wp:effectExtent l="0" t="0" r="0" b="0"/>
+                <wp:wrapTight wrapText="bothSides">
+                  <wp:wrapPolygon edited="0">
+                    <wp:start x="0" y="0"/>
+                    <wp:lineTo x="0" y="19200"/>
+                    <wp:lineTo x="21377" y="19200"/>
+                    <wp:lineTo x="21377" y="0"/>
+                    <wp:lineTo x="0" y="0"/>
+                  </wp:wrapPolygon>
+                </wp:wrapTight>
+                <wp:docPr id="10" name="Text Box 10"/>
+                <wp:cNvGraphicFramePr/>
+                <a:graphic xmlns:a="http://schemas.openxmlformats.org/drawingml/2006/main">
+                  <a:graphicData uri="http://schemas.microsoft.com/office/word/2010/wordprocessingShape">
+                    <wps:wsp>
+                      <wps:cNvSpPr txBox="1"/>
+                      <wps:spPr>
+                        <a:xfrm>
+                          <a:off x="0" y="0"/>
+                          <a:ext cx="1847850" cy="171450"/>
+                        </a:xfrm>
+                        <a:prstGeom prst="rect">
+                          <a:avLst/>
+                        </a:prstGeom>
+                        <a:solidFill>
+                          <a:prstClr val="white"/>
+                        </a:solidFill>
+                        <a:ln>
+                          <a:noFill/>
+                        </a:ln>
+                      </wps:spPr>
+                      <wps:txbx>
+                        <w:txbxContent>
+                          <w:p>
+                            <w:pPr>
+                              <w:pStyle w:val="Caption"/>
+                              <w:rPr>
+                                <w:noProof/>
+                              </w:rPr>
+                            </w:pPr>
+                            <w:r>
+                              <w:t xml:space="preserve">Figure 5: </w:t>
+                            </w:r>
+                            <w:proofErr w:type="spellStart"/>
+                            <w:r>
+                              <w:t>GameManager.MoveShape</w:t>
+                            </w:r>
+                            <w:proofErr w:type="spellEnd"/>
+                            <w:r>
+                              <w:t>().</w:t>
+                            </w:r>
+                          </w:p>
+                        </w:txbxContent>
+                      </wps:txbx>
+                      <wps:bodyPr rot="0" spcFirstLastPara="0" vertOverflow="overflow" horzOverflow="overflow" vert="horz" wrap="square" lIns="0" tIns="0" rIns="0" bIns="0" numCol="1" spcCol="0" rtlCol="0" fromWordArt="0" anchor="t" anchorCtr="0" forceAA="0" compatLnSpc="1">
+                        <a:prstTxWarp prst="textNoShape">
+                          <a:avLst/>
+                        </a:prstTxWarp>
+                        <a:noAutofit/>
+                      </wps:bodyPr>
+                    </wps:wsp>
+                  </a:graphicData>
+                </a:graphic>
+                <wp14:sizeRelH relativeFrom="margin">
+                  <wp14:pctWidth>0</wp14:pctWidth>
+                </wp14:sizeRelH>
+                <wp14:sizeRelV relativeFrom="margin">
+                  <wp14:pctHeight>0</wp14:pctHeight>
+                </wp14:sizeRelV>
+              </wp:anchor>
+            </w:drawing>
+          </mc:Choice>
+          <mc:Fallback>
+            <w:pict>
+              <v:shape w14:anchorId="3642A8CE" id="Text Box 10" o:spid="_x0000_s1030" type="#_x0000_t202" style="position:absolute;left:0;text-align:left;margin-left:336.3pt;margin-top:109.5pt;width:145.5pt;height:13.5pt;z-index:-251638784;visibility:visible;mso-wrap-style:square;mso-width-percent:0;mso-height-percent:0;mso-wrap-distance-left:9pt;mso-wrap-distance-top:0;mso-wrap-distance-right:9pt;mso-wrap-distance-bottom:0;mso-position-horizontal:absolute;mso-position-horizontal-relative:margin;mso-position-vertical:absolute;mso-position-vertical-relative:text;mso-width-percent:0;mso-height-percent:0;mso-width-relative:margin;mso-height-relative:margin;v-text-anchor:top" o:gfxdata="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" stroked="f">
+                <v:textbox inset="0,0,0,0">
+                  <w:txbxContent>
+                    <w:p>
+                      <w:pPr>
+                        <w:pStyle w:val="Caption"/>
+                        <w:rPr>
+                          <w:noProof/>
+                        </w:rPr>
+                      </w:pPr>
+                      <w:r>
+                        <w:t xml:space="preserve">Figure 5: </w:t>
+                      </w:r>
+                      <w:proofErr w:type="spellStart"/>
+                      <w:r>
+                        <w:t>GameManager.MoveShape</w:t>
+                      </w:r>
+                      <w:proofErr w:type="spellEnd"/>
+                      <w:r>
+                        <w:t>().</w:t>
+                      </w:r>
+                    </w:p>
+                  </w:txbxContent>
+                </v:textbox>
+                <w10:wrap type="tight" anchorx="margin"/>
+              </v:shape>
+            </w:pict>
+          </mc:Fallback>
+        </mc:AlternateContent>
+      </w:r>
+      <w:r>
+        <w:rPr>
+          <w:noProof/>
+        </w:rPr>
+        <w:t>I added to the keyboard input switch cases for switching between rendering Circles and Rectangles</w:t>
+      </w:r>
+      <w:r>
+        <w:rPr>
+          <w:noProof/>
+        </w:rPr>
+        <w:t>, resetting their colour and colliding status when selected,</w:t>
+      </w:r>
+      <w:r>
+        <w:rPr>
+          <w:noProof/>
+        </w:rPr>
+        <w:t xml:space="preserve"> and for </w:t>
+      </w:r>
+      <w:r>
+        <w:rPr>
+          <w:noProof/>
+        </w:rPr>
+        <w:t>toggling</w:t>
+      </w:r>
+      <w:r>
+        <w:rPr>
+          <w:noProof/>
+        </w:rPr>
+        <w:t xml:space="preserve"> the movement of moving</w:t>
+      </w:r>
+      <w:r>
+        <w:rPr>
+          <w:noProof/>
+        </w:rPr>
+        <w:t xml:space="preserve"> S</w:t>
+      </w:r>
+      <w:r>
+        <w:rPr>
+          <w:noProof/>
+        </w:rPr>
+        <w:t>hapes</w:t>
+      </w:r>
+      <w:r>
+        <w:rPr>
+          <w:noProof/>
+        </w:rPr>
+        <w:t xml:space="preserve"> on and off</w:t>
+      </w:r>
+      <w:r>
+        <w:rPr>
+          <w:noProof/>
+        </w:rPr>
+        <w:t xml:space="preserve"> (fig. 4)</w:t>
+      </w:r>
+      <w:r>
+        <w:rPr>
+          <w:noProof/>
+        </w:rPr>
+        <w:t>.</w:t>
+      </w:r>
+      <w:r>
+        <w:rPr>
+          <w:noProof/>
+        </w:rPr>
+        <w:t xml:space="preserve"> </w:t>
+      </w:r>
+    </w:p>
+    <w:p>
+      <w:pPr>
+        <w:pStyle w:val="ListParagraph"/>
+        <w:numPr>
+          <w:ilvl w:val="0"/>
+          <w:numId w:val="12"/>
+        </w:numPr>
+        <w:jc w:val="both"/>
+      </w:pPr>
+      <w:r>
+        <w:rPr>
+          <w:noProof/>
+        </w:rPr>
+        <w:drawing>
+          <wp:anchor distT="0" distB="0" distL="114300" distR="114300" simplePos="0" relativeHeight="251679744" behindDoc="0" locked="0" layoutInCell="1" allowOverlap="1" wp14:anchorId="39F5624A" wp14:editId="57065872">
+            <wp:simplePos x="0" y="0"/>
+            <wp:positionH relativeFrom="margin">
+              <wp:posOffset>3506470</wp:posOffset>
+            </wp:positionH>
+            <wp:positionV relativeFrom="paragraph">
+              <wp:posOffset>1263650</wp:posOffset>
+            </wp:positionV>
+            <wp:extent cx="2606675" cy="1428750"/>
+            <wp:effectExtent l="0" t="0" r="3175" b="0"/>
+            <wp:wrapTight wrapText="bothSides">
+              <wp:wrapPolygon edited="0">
+                <wp:start x="0" y="0"/>
+                <wp:lineTo x="0" y="21312"/>
+                <wp:lineTo x="21468" y="21312"/>
+                <wp:lineTo x="21468" y="0"/>
+                <wp:lineTo x="0" y="0"/>
+              </wp:wrapPolygon>
+            </wp:wrapTight>
+            <wp:docPr id="11" name="Picture 11"/>
+            <wp:cNvGraphicFramePr>
+              <a:graphicFrameLocks xmlns:a="http://schemas.openxmlformats.org/drawingml/2006/main" noChangeAspect="1"/>
+            </wp:cNvGraphicFramePr>
+            <a:graphic xmlns:a="http://schemas.openxmlformats.org/drawingml/2006/main">
+              <a:graphicData uri="http://schemas.openxmlformats.org/drawingml/2006/picture">
+                <pic:pic xmlns:pic="http://schemas.openxmlformats.org/drawingml/2006/picture">
+                  <pic:nvPicPr>
+                    <pic:cNvPr id="1" name=""/>
+                    <pic:cNvPicPr/>
+                  </pic:nvPicPr>
+                  <pic:blipFill>
+                    <a:blip r:embed="rId13"/>
+                    <a:stretch>
+                      <a:fillRect/>
+                    </a:stretch>
+                  </pic:blipFill>
+                  <pic:spPr>
+                    <a:xfrm>
+                      <a:off x="0" y="0"/>
+                      <a:ext cx="2606675" cy="1428750"/>
+                    </a:xfrm>
+                    <a:prstGeom prst="rect">
+                      <a:avLst/>
+                    </a:prstGeom>
+                  </pic:spPr>
+                </pic:pic>
+              </a:graphicData>
+            </a:graphic>
+            <wp14:sizeRelH relativeFrom="margin">
+              <wp14:pctWidth>0</wp14:pctWidth>
+            </wp14:sizeRelH>
+            <wp14:sizeRelV relativeFrom="margin">
+              <wp14:pctHeight>0</wp14:pctHeight>
+            </wp14:sizeRelV>
+          </wp:anchor>
+        </w:drawing>
+      </w:r>
+      <w:r>
+        <w:rPr>
+          <w:noProof/>
+        </w:rPr>
+        <w:t>I added the MoveShape() method to periodically randomise the position and rotation of the current moving Shape (fig. 5) and UpdateColour() to check the collision status of a Shape and set its colour accordingly (fig. 6), adding calls to each to Update() (fig. 7).</w:t>
+      </w:r>
+    </w:p>
+    <w:p>
+      <w:pPr>
+        <w:pStyle w:val="ListParagraph"/>
+        <w:numPr>
+          <w:ilvl w:val="0"/>
+          <w:numId w:val="12"/>
+        </w:numPr>
+        <w:jc w:val="both"/>
+      </w:pPr>
+      <w:r>
+        <w:rPr>
+          <w:noProof/>
+        </w:rPr>
+        <mc:AlternateContent>
+          <mc:Choice Requires="wps">
+            <w:drawing>
+              <wp:anchor distT="0" distB="0" distL="114300" distR="114300" simplePos="0" relativeHeight="251681792" behindDoc="1" locked="0" layoutInCell="1" allowOverlap="1" wp14:anchorId="35C13C4F" wp14:editId="352DBBB2">
+                <wp:simplePos x="0" y="0"/>
+                <wp:positionH relativeFrom="margin">
+                  <wp:posOffset>4166870</wp:posOffset>
+                </wp:positionH>
+                <wp:positionV relativeFrom="paragraph">
+                  <wp:posOffset>962025</wp:posOffset>
+                </wp:positionV>
+                <wp:extent cx="1949450" cy="142875"/>
+                <wp:effectExtent l="0" t="0" r="0" b="9525"/>
+                <wp:wrapTight wrapText="bothSides">
+                  <wp:wrapPolygon edited="0">
+                    <wp:start x="0" y="0"/>
+                    <wp:lineTo x="0" y="20160"/>
+                    <wp:lineTo x="21319" y="20160"/>
+                    <wp:lineTo x="21319" y="0"/>
+                    <wp:lineTo x="0" y="0"/>
+                  </wp:wrapPolygon>
+                </wp:wrapTight>
+                <wp:docPr id="12" name="Text Box 12"/>
+                <wp:cNvGraphicFramePr/>
+                <a:graphic xmlns:a="http://schemas.openxmlformats.org/drawingml/2006/main">
+                  <a:graphicData uri="http://schemas.microsoft.com/office/word/2010/wordprocessingShape">
+                    <wps:wsp>
+                      <wps:cNvSpPr txBox="1"/>
+                      <wps:spPr>
+                        <a:xfrm>
+                          <a:off x="0" y="0"/>
+                          <a:ext cx="1949450" cy="142875"/>
+                        </a:xfrm>
+                        <a:prstGeom prst="rect">
+                          <a:avLst/>
+                        </a:prstGeom>
+                        <a:solidFill>
+                          <a:prstClr val="white"/>
+                        </a:solidFill>
+                        <a:ln>
+                          <a:noFill/>
+                        </a:ln>
+                      </wps:spPr>
+                      <wps:txbx>
+                        <w:txbxContent>
+                          <w:p>
+                            <w:pPr>
+                              <w:pStyle w:val="Caption"/>
+                              <w:rPr>
+                                <w:noProof/>
+                              </w:rPr>
+                            </w:pPr>
+                            <w:r>
+                              <w:t xml:space="preserve">Figure 6: </w:t>
+                            </w:r>
+                            <w:proofErr w:type="spellStart"/>
+                            <w:r>
+                              <w:t>GameManager.UpdateColour</w:t>
+                            </w:r>
+                            <w:proofErr w:type="spellEnd"/>
+                            <w:r>
+                              <w:t>().</w:t>
+                            </w:r>
+                          </w:p>
+                        </w:txbxContent>
+                      </wps:txbx>
+                      <wps:bodyPr rot="0" spcFirstLastPara="0" vertOverflow="overflow" horzOverflow="overflow" vert="horz" wrap="square" lIns="0" tIns="0" rIns="0" bIns="0" numCol="1" spcCol="0" rtlCol="0" fromWordArt="0" anchor="t" anchorCtr="0" forceAA="0" compatLnSpc="1">
+                        <a:prstTxWarp prst="textNoShape">
+                          <a:avLst/>
+                        </a:prstTxWarp>
+                        <a:noAutofit/>
+                      </wps:bodyPr>
+                    </wps:wsp>
+                  </a:graphicData>
+                </a:graphic>
+                <wp14:sizeRelH relativeFrom="margin">
+                  <wp14:pctWidth>0</wp14:pctWidth>
+                </wp14:sizeRelH>
+                <wp14:sizeRelV relativeFrom="margin">
+                  <wp14:pctHeight>0</wp14:pctHeight>
+                </wp14:sizeRelV>
+              </wp:anchor>
+            </w:drawing>
+          </mc:Choice>
+          <mc:Fallback>
+            <w:pict>
+              <v:shape w14:anchorId="35C13C4F" id="Text Box 12" o:spid="_x0000_s1031" type="#_x0000_t202" style="position:absolute;left:0;text-align:left;margin-left:328.1pt;margin-top:75.75pt;width:153.5pt;height:11.25pt;z-index:-251634688;visibility:visible;mso-wrap-style:square;mso-width-percent:0;mso-height-percent:0;mso-wrap-distance-left:9pt;mso-wrap-distance-top:0;mso-wrap-distance-right:9pt;mso-wrap-distance-bottom:0;mso-position-horizontal:absolute;mso-position-horizontal-relative:margin;mso-position-vertical:absolute;mso-position-vertical-relative:text;mso-width-percent:0;mso-height-percent:0;mso-width-relative:margin;mso-height-relative:margin;v-text-anchor:top" o:gfxdata="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" stroked="f">
+                <v:textbox inset="0,0,0,0">
+                  <w:txbxContent>
+                    <w:p>
+                      <w:pPr>
+                        <w:pStyle w:val="Caption"/>
+                        <w:rPr>
+                          <w:noProof/>
+                        </w:rPr>
+                      </w:pPr>
+                      <w:r>
+                        <w:t xml:space="preserve">Figure 6: </w:t>
+                      </w:r>
+                      <w:proofErr w:type="spellStart"/>
+                      <w:r>
+                        <w:t>GameManager.UpdateColour</w:t>
+                      </w:r>
+                      <w:proofErr w:type="spellEnd"/>
+                      <w:r>
+                        <w:t>().</w:t>
+                      </w:r>
+                    </w:p>
+                  </w:txbxContent>
+                </v:textbox>
+                <w10:wrap type="tight" anchorx="margin"/>
+              </v:shape>
+            </w:pict>
+          </mc:Fallback>
+        </mc:AlternateContent>
+      </w:r>
+      <w:r>
+        <w:t xml:space="preserve">I added to </w:t>
+      </w:r>
+      <w:proofErr w:type="gramStart"/>
+      <w:r>
+        <w:t>Update(</w:t>
+      </w:r>
+      <w:proofErr w:type="gramEnd"/>
+      <w:r>
+        <w:t xml:space="preserve">) calls to </w:t>
+      </w:r>
+      <w:proofErr w:type="spellStart"/>
+      <w:r>
+        <w:t>CheckCircleCollision</w:t>
+      </w:r>
+      <w:proofErr w:type="spellEnd"/>
+      <w:r>
+        <w:t xml:space="preserve">() and </w:t>
+      </w:r>
+      <w:proofErr w:type="spellStart"/>
+      <w:r>
+        <w:t>CheckRectangleCollision</w:t>
+      </w:r>
+      <w:proofErr w:type="spellEnd"/>
+      <w:r>
+        <w:t xml:space="preserve">() inside an if statement checking </w:t>
+      </w:r>
+      <w:proofErr w:type="spellStart"/>
+      <w:r>
+        <w:t>currentShapes</w:t>
+      </w:r>
+      <w:proofErr w:type="spellEnd"/>
+      <w:r>
+        <w:t xml:space="preserve">. I then implemented </w:t>
+      </w:r>
+      <w:proofErr w:type="spellStart"/>
+      <w:proofErr w:type="gramStart"/>
+      <w:r>
+        <w:t>CheckCircleCollision</w:t>
+      </w:r>
+      <w:proofErr w:type="spellEnd"/>
+      <w:r>
+        <w:t>(</w:t>
+      </w:r>
+      <w:proofErr w:type="gramEnd"/>
+      <w:r>
+        <w:t>), using the circles positions and radii with the Distance() method to determine if the circles were colliding</w:t>
+      </w:r>
+      <w:r>
+        <w:t xml:space="preserve"> (fig. 8)</w:t>
+      </w:r>
+      <w:r>
+        <w:t>.</w:t>
+      </w:r>
+    </w:p>
+    <w:p>
+      <w:pPr>
+        <w:pStyle w:val="ListParagraph"/>
+        <w:numPr>
+          <w:ilvl w:val="0"/>
+          <w:numId w:val="12"/>
+        </w:numPr>
+        <w:jc w:val="both"/>
+      </w:pPr>
+      <w:r>
+        <w:rPr>
+          <w:noProof/>
+        </w:rPr>
+        <mc:AlternateContent>
+          <mc:Choice Requires="wps">
+            <w:drawing>
+              <wp:anchor distT="0" distB="0" distL="114300" distR="114300" simplePos="0" relativeHeight="251685888" behindDoc="1" locked="0" layoutInCell="1" allowOverlap="1" wp14:anchorId="075E9690" wp14:editId="3BBE586C">
+                <wp:simplePos x="0" y="0"/>
+                <wp:positionH relativeFrom="margin">
+                  <wp:align>right</wp:align>
+                </wp:positionH>
+                <wp:positionV relativeFrom="paragraph">
+                  <wp:posOffset>2430780</wp:posOffset>
+                </wp:positionV>
+                <wp:extent cx="2438400" cy="209550"/>
+                <wp:effectExtent l="0" t="0" r="0" b="0"/>
+                <wp:wrapTight wrapText="bothSides">
+                  <wp:wrapPolygon edited="0">
+                    <wp:start x="0" y="0"/>
+                    <wp:lineTo x="0" y="19636"/>
+                    <wp:lineTo x="21431" y="19636"/>
+                    <wp:lineTo x="21431" y="0"/>
+                    <wp:lineTo x="0" y="0"/>
+                  </wp:wrapPolygon>
+                </wp:wrapTight>
+                <wp:docPr id="14" name="Text Box 14"/>
+                <wp:cNvGraphicFramePr/>
+                <a:graphic xmlns:a="http://schemas.openxmlformats.org/drawingml/2006/main">
+                  <a:graphicData uri="http://schemas.microsoft.com/office/word/2010/wordprocessingShape">
+                    <wps:wsp>
+                      <wps:cNvSpPr txBox="1"/>
+                      <wps:spPr>
+                        <a:xfrm>
+                          <a:off x="0" y="0"/>
+                          <a:ext cx="2438400" cy="209550"/>
+                        </a:xfrm>
+                        <a:prstGeom prst="rect">
+                          <a:avLst/>
+                        </a:prstGeom>
+                        <a:solidFill>
+                          <a:prstClr val="white"/>
+                        </a:solidFill>
+                        <a:ln>
+                          <a:noFill/>
+                        </a:ln>
+                      </wps:spPr>
+                      <wps:txbx>
+                        <w:txbxContent>
+                          <w:p>
+                            <w:pPr>
+                              <w:pStyle w:val="Caption"/>
+                              <w:rPr>
+                                <w:noProof/>
+                              </w:rPr>
+                            </w:pPr>
+                            <w:r>
+                              <w:t xml:space="preserve">Figure 7: </w:t>
+                            </w:r>
+                            <w:proofErr w:type="spellStart"/>
+                            <w:r>
+                              <w:t>GameManager.Update</w:t>
+                            </w:r>
+                            <w:proofErr w:type="spellEnd"/>
+                            <w:r>
+                              <w:t>().</w:t>
+                            </w:r>
+                          </w:p>
+                        </w:txbxContent>
+                      </wps:txbx>
+                      <wps:bodyPr rot="0" spcFirstLastPara="0" vertOverflow="overflow" horzOverflow="overflow" vert="horz" wrap="square" lIns="0" tIns="0" rIns="0" bIns="0" numCol="1" spcCol="0" rtlCol="0" fromWordArt="0" anchor="t" anchorCtr="0" forceAA="0" compatLnSpc="1">
+                        <a:prstTxWarp prst="textNoShape">
+                          <a:avLst/>
+                        </a:prstTxWarp>
+                        <a:noAutofit/>
+                      </wps:bodyPr>
+                    </wps:wsp>
+                  </a:graphicData>
+                </a:graphic>
+                <wp14:sizeRelH relativeFrom="margin">
+                  <wp14:pctWidth>0</wp14:pctWidth>
+                </wp14:sizeRelH>
+                <wp14:sizeRelV relativeFrom="margin">
+                  <wp14:pctHeight>0</wp14:pctHeight>
+                </wp14:sizeRelV>
+              </wp:anchor>
+            </w:drawing>
+          </mc:Choice>
+          <mc:Fallback>
+            <w:pict>
+              <v:shape w14:anchorId="075E9690" id="Text Box 14" o:spid="_x0000_s1032" type="#_x0000_t202" style="position:absolute;left:0;text-align:left;margin-left:140.8pt;margin-top:191.4pt;width:192pt;height:16.5pt;z-index:-251630592;visibility:visible;mso-wrap-style:square;mso-width-percent:0;mso-height-percent:0;mso-wrap-distance-left:9pt;mso-wrap-distance-top:0;mso-wrap-distance-right:9pt;mso-wrap-distance-bottom:0;mso-position-horizontal:right;mso-position-horizontal-relative:margin;mso-position-vertical:absolute;mso-position-vertical-relative:text;mso-width-percent:0;mso-height-percent:0;mso-width-relative:margin;mso-height-relative:margin;v-text-anchor:top" o:gfxdata="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" stroked="f">
+                <v:textbox inset="0,0,0,0">
+                  <w:txbxContent>
+                    <w:p>
+                      <w:pPr>
+                        <w:pStyle w:val="Caption"/>
+                        <w:rPr>
+                          <w:noProof/>
+                        </w:rPr>
+                      </w:pPr>
+                      <w:r>
+                        <w:t xml:space="preserve">Figure 7: </w:t>
+                      </w:r>
+                      <w:proofErr w:type="spellStart"/>
+                      <w:r>
+                        <w:t>GameManager.Update</w:t>
+                      </w:r>
+                      <w:proofErr w:type="spellEnd"/>
+                      <w:r>
+                        <w:t>().</w:t>
+                      </w:r>
+                    </w:p>
+                  </w:txbxContent>
+                </v:textbox>
+                <w10:wrap type="tight" anchorx="margin"/>
+              </v:shape>
+            </w:pict>
+          </mc:Fallback>
+        </mc:AlternateContent>
+      </w:r>
+      <w:r>
+        <w:rPr>
+          <w:noProof/>
+        </w:rPr>
+        <w:drawing>
+          <wp:anchor distT="0" distB="0" distL="114300" distR="114300" simplePos="0" relativeHeight="251683840" behindDoc="0" locked="0" layoutInCell="1" allowOverlap="1" wp14:anchorId="131045C3" wp14:editId="4981C89B">
+            <wp:simplePos x="0" y="0"/>
+            <wp:positionH relativeFrom="margin">
+              <wp:posOffset>3670300</wp:posOffset>
+            </wp:positionH>
+            <wp:positionV relativeFrom="paragraph">
+              <wp:posOffset>87630</wp:posOffset>
+            </wp:positionV>
+            <wp:extent cx="2446020" cy="2336800"/>
+            <wp:effectExtent l="0" t="0" r="0" b="6350"/>
+            <wp:wrapTight wrapText="bothSides">
+              <wp:wrapPolygon edited="0">
+                <wp:start x="0" y="0"/>
+                <wp:lineTo x="0" y="21483"/>
+                <wp:lineTo x="21364" y="21483"/>
+                <wp:lineTo x="21364" y="0"/>
+                <wp:lineTo x="0" y="0"/>
+              </wp:wrapPolygon>
+            </wp:wrapTight>
+            <wp:docPr id="13" name="Picture 13"/>
+            <wp:cNvGraphicFramePr>
+              <a:graphicFrameLocks xmlns:a="http://schemas.openxmlformats.org/drawingml/2006/main" noChangeAspect="1"/>
+            </wp:cNvGraphicFramePr>
+            <a:graphic xmlns:a="http://schemas.openxmlformats.org/drawingml/2006/main">
+              <a:graphicData uri="http://schemas.openxmlformats.org/drawingml/2006/picture">
+                <pic:pic xmlns:pic="http://schemas.openxmlformats.org/drawingml/2006/picture">
+                  <pic:nvPicPr>
+                    <pic:cNvPr id="1" name=""/>
+                    <pic:cNvPicPr/>
+                  </pic:nvPicPr>
+                  <pic:blipFill>
+                    <a:blip r:embed="rId14"/>
+                    <a:stretch>
+                      <a:fillRect/>
+                    </a:stretch>
+                  </pic:blipFill>
+                  <pic:spPr>
+                    <a:xfrm>
+                      <a:off x="0" y="0"/>
+                      <a:ext cx="2446020" cy="2336800"/>
+                    </a:xfrm>
+                    <a:prstGeom prst="rect">
+                      <a:avLst/>
+                    </a:prstGeom>
+                  </pic:spPr>
+                </pic:pic>
+              </a:graphicData>
+            </a:graphic>
+            <wp14:sizeRelH relativeFrom="margin">
+              <wp14:pctWidth>0</wp14:pctWidth>
+            </wp14:sizeRelH>
+            <wp14:sizeRelV relativeFrom="margin">
+              <wp14:pctHeight>0</wp14:pctHeight>
+            </wp14:sizeRelV>
+          </wp:anchor>
+        </w:drawing>
+      </w:r>
+      <w:r>
+        <w:t xml:space="preserve">I had a look at my lecture notes and the task instructions to assess what I would need to do to calculate box-on-box collisions for this task, and what values would be required. From there, I added to Rectangle the public properties </w:t>
+      </w:r>
+      <w:proofErr w:type="spellStart"/>
+      <w:proofErr w:type="gramStart"/>
+      <w:r>
+        <w:t>GetBottomLeft</w:t>
+      </w:r>
+      <w:proofErr w:type="spellEnd"/>
+      <w:r>
+        <w:t>(</w:t>
+      </w:r>
+      <w:proofErr w:type="gramEnd"/>
+      <w:r>
+        <w:t xml:space="preserve">) and </w:t>
+      </w:r>
+      <w:proofErr w:type="spellStart"/>
+      <w:r>
+        <w:t>GetTopRight</w:t>
+      </w:r>
+      <w:proofErr w:type="spellEnd"/>
+      <w:r>
+        <w:t>()</w:t>
+      </w:r>
+      <w:r>
+        <w:t xml:space="preserve"> to calculate and return the position of the appropriate points of the Rectangle. I implemented them with some inspiration from </w:t>
+      </w:r>
+      <w:proofErr w:type="spellStart"/>
+      <w:r>
+        <w:t>GameEntity.GetPos</w:t>
+      </w:r>
+      <w:proofErr w:type="spellEnd"/>
+      <w:r>
+        <w:t xml:space="preserve">() and how it accounts for the </w:t>
+      </w:r>
+      <w:proofErr w:type="spellStart"/>
+      <w:r>
+        <w:t>GameEntity’s</w:t>
+      </w:r>
+      <w:proofErr w:type="spellEnd"/>
+      <w:r>
+        <w:t xml:space="preserve"> parent’s position and rotation (fig. 9). To test them, I added to </w:t>
+      </w:r>
+      <w:proofErr w:type="spellStart"/>
+      <w:r>
+        <w:t>Rectangle.Render</w:t>
+      </w:r>
+      <w:proofErr w:type="spellEnd"/>
+      <w:r>
+        <w:t>() calls to graphics-&gt;</w:t>
+      </w:r>
+      <w:proofErr w:type="spellStart"/>
+      <w:proofErr w:type="gramStart"/>
+      <w:r>
+        <w:t>DrawCircle</w:t>
+      </w:r>
+      <w:proofErr w:type="spellEnd"/>
+      <w:r>
+        <w:t>(</w:t>
+      </w:r>
+      <w:proofErr w:type="gramEnd"/>
+      <w:r>
+        <w:t xml:space="preserve">) (using the calculated points for the circles’ positions) and </w:t>
+      </w:r>
+      <w:proofErr w:type="spellStart"/>
+      <w:r>
+        <w:t>childed</w:t>
+      </w:r>
+      <w:proofErr w:type="spellEnd"/>
+      <w:r>
+        <w:t xml:space="preserve"> an additional rectangle to </w:t>
+      </w:r>
+      <w:proofErr w:type="spellStart"/>
+      <w:r>
+        <w:t>movingRect</w:t>
+      </w:r>
+      <w:proofErr w:type="spellEnd"/>
+      <w:r>
+        <w:t xml:space="preserve"> so that I could verify that </w:t>
+      </w:r>
+      <w:proofErr w:type="spellStart"/>
+      <w:r>
+        <w:t>GetBottomLeft</w:t>
+      </w:r>
+      <w:proofErr w:type="spellEnd"/>
+      <w:r>
+        <w:t xml:space="preserve">() and </w:t>
+      </w:r>
+      <w:proofErr w:type="spellStart"/>
+      <w:r>
+        <w:t>GetTopRight</w:t>
+      </w:r>
+      <w:proofErr w:type="spellEnd"/>
+      <w:r>
+        <w:t>() were producing the right values.</w:t>
+      </w:r>
+    </w:p>
+    <w:p>
+      <w:pPr>
+        <w:pStyle w:val="ListParagraph"/>
+        <w:numPr>
+          <w:ilvl w:val="0"/>
+          <w:numId w:val="12"/>
+        </w:numPr>
+        <w:jc w:val="both"/>
+      </w:pPr>
+      <w:r>
+        <w:rPr>
+          <w:noProof/>
+        </w:rPr>
+        <w:lastRenderedPageBreak/>
+        <w:drawing>
+          <wp:anchor distT="0" distB="0" distL="114300" distR="114300" simplePos="0" relativeHeight="251696128" behindDoc="0" locked="0" layoutInCell="1" allowOverlap="1" wp14:anchorId="6ED32E84" wp14:editId="415C9372">
+            <wp:simplePos x="0" y="0"/>
+            <wp:positionH relativeFrom="margin">
+              <wp:align>left</wp:align>
+            </wp:positionH>
+            <wp:positionV relativeFrom="paragraph">
+              <wp:posOffset>4267200</wp:posOffset>
+            </wp:positionV>
+            <wp:extent cx="3877310" cy="4590415"/>
+            <wp:effectExtent l="0" t="0" r="8890" b="635"/>
+            <wp:wrapTight wrapText="bothSides">
+              <wp:wrapPolygon edited="0">
+                <wp:start x="0" y="0"/>
+                <wp:lineTo x="0" y="21513"/>
+                <wp:lineTo x="21543" y="21513"/>
+                <wp:lineTo x="21543" y="0"/>
+                <wp:lineTo x="0" y="0"/>
+              </wp:wrapPolygon>
+            </wp:wrapTight>
+            <wp:docPr id="19" name="Picture 19"/>
+            <wp:cNvGraphicFramePr>
+              <a:graphicFrameLocks xmlns:a="http://schemas.openxmlformats.org/drawingml/2006/main" noChangeAspect="1"/>
+            </wp:cNvGraphicFramePr>
+            <a:graphic xmlns:a="http://schemas.openxmlformats.org/drawingml/2006/main">
+              <a:graphicData uri="http://schemas.openxmlformats.org/drawingml/2006/picture">
+                <pic:pic xmlns:pic="http://schemas.openxmlformats.org/drawingml/2006/picture">
+                  <pic:nvPicPr>
+                    <pic:cNvPr id="1" name=""/>
+                    <pic:cNvPicPr/>
+                  </pic:nvPicPr>
+                  <pic:blipFill>
+                    <a:blip r:embed="rId15"/>
+                    <a:stretch>
+                      <a:fillRect/>
+                    </a:stretch>
+                  </pic:blipFill>
+                  <pic:spPr>
+                    <a:xfrm>
+                      <a:off x="0" y="0"/>
+                      <a:ext cx="3877310" cy="4590415"/>
+                    </a:xfrm>
+                    <a:prstGeom prst="rect">
+                      <a:avLst/>
+                    </a:prstGeom>
+                  </pic:spPr>
+                </pic:pic>
+              </a:graphicData>
+            </a:graphic>
+            <wp14:sizeRelH relativeFrom="margin">
+              <wp14:pctWidth>0</wp14:pctWidth>
+            </wp14:sizeRelH>
+            <wp14:sizeRelV relativeFrom="margin">
+              <wp14:pctHeight>0</wp14:pctHeight>
+            </wp14:sizeRelV>
+          </wp:anchor>
+        </w:drawing>
+      </w:r>
+      <w:r>
+        <w:rPr>
+          <w:noProof/>
+        </w:rPr>
+        <mc:AlternateContent>
+          <mc:Choice Requires="wps">
+            <w:drawing>
+              <wp:anchor distT="0" distB="0" distL="114300" distR="114300" simplePos="0" relativeHeight="251694080" behindDoc="1" locked="0" layoutInCell="1" allowOverlap="1" wp14:anchorId="7A13E3E4" wp14:editId="0BDD9954">
+                <wp:simplePos x="0" y="0"/>
+                <wp:positionH relativeFrom="margin">
+                  <wp:align>right</wp:align>
+                </wp:positionH>
+                <wp:positionV relativeFrom="paragraph">
+                  <wp:posOffset>2643505</wp:posOffset>
+                </wp:positionV>
+                <wp:extent cx="6116320" cy="561975"/>
+                <wp:effectExtent l="0" t="0" r="0" b="9525"/>
+                <wp:wrapTight wrapText="bothSides">
+                  <wp:wrapPolygon edited="0">
+                    <wp:start x="0" y="0"/>
+                    <wp:lineTo x="0" y="21234"/>
+                    <wp:lineTo x="21528" y="21234"/>
+                    <wp:lineTo x="21528" y="0"/>
+                    <wp:lineTo x="0" y="0"/>
+                  </wp:wrapPolygon>
+                </wp:wrapTight>
+                <wp:docPr id="18" name="Text Box 18"/>
+                <wp:cNvGraphicFramePr/>
+                <a:graphic xmlns:a="http://schemas.openxmlformats.org/drawingml/2006/main">
+                  <a:graphicData uri="http://schemas.microsoft.com/office/word/2010/wordprocessingShape">
+                    <wps:wsp>
+                      <wps:cNvSpPr txBox="1"/>
+                      <wps:spPr>
+                        <a:xfrm>
+                          <a:off x="0" y="0"/>
+                          <a:ext cx="6116320" cy="561975"/>
+                        </a:xfrm>
+                        <a:prstGeom prst="rect">
+                          <a:avLst/>
+                        </a:prstGeom>
+                        <a:solidFill>
+                          <a:prstClr val="white"/>
+                        </a:solidFill>
+                        <a:ln>
+                          <a:noFill/>
+                        </a:ln>
+                      </wps:spPr>
+                      <wps:txbx>
+                        <w:txbxContent>
+                          <w:p>
+                            <w:pPr>
+                              <w:pStyle w:val="Caption"/>
+                              <w:rPr>
+                                <w:noProof/>
+                              </w:rPr>
+                            </w:pPr>
+                            <w:r>
+                              <w:t xml:space="preserve">Figure 9: </w:t>
+                            </w:r>
+                            <w:proofErr w:type="spellStart"/>
+                            <w:r>
+                              <w:t>Rectangle.GetBottomLeft</w:t>
+                            </w:r>
+                            <w:proofErr w:type="spellEnd"/>
+                            <w:r>
+                              <w:t>()</w:t>
+                            </w:r>
+                            <w:r>
+                              <w:t xml:space="preserve">. </w:t>
+                            </w:r>
+                            <w:proofErr w:type="spellStart"/>
+                            <w:proofErr w:type="gramStart"/>
+                            <w:r>
+                              <w:t>GetBottomRight</w:t>
+                            </w:r>
+                            <w:proofErr w:type="spellEnd"/>
+                            <w:r>
+                              <w:t>(</w:t>
+                            </w:r>
+                            <w:proofErr w:type="gramEnd"/>
+                            <w:r>
+                              <w:t xml:space="preserve">) works the same, but instead adds the </w:t>
+                            </w:r>
+                            <w:proofErr w:type="spellStart"/>
+                            <w:r>
+                              <w:t>localOffset</w:t>
+                            </w:r>
+                            <w:proofErr w:type="spellEnd"/>
+                            <w:r>
+                              <w:t xml:space="preserve"> rather than subtracting it. Furthermore, accounting for local and parent rotations is restricted to ensuring the position of the Rectangle rotated around its parent is correct; </w:t>
+                            </w:r>
+                            <w:proofErr w:type="spellStart"/>
+                            <w:r>
+                              <w:t>SDL_Rect</w:t>
+                            </w:r>
+                            <w:proofErr w:type="spellEnd"/>
+                            <w:r>
+                              <w:t xml:space="preserve"> doesn’t afford rotation, so it remains fixed and axis-aligned as far as actually rotating the rectangle shape at its position is concerned.</w:t>
+                            </w:r>
+                          </w:p>
+                        </w:txbxContent>
+                      </wps:txbx>
+                      <wps:bodyPr rot="0" spcFirstLastPara="0" vertOverflow="overflow" horzOverflow="overflow" vert="horz" wrap="square" lIns="0" tIns="0" rIns="0" bIns="0" numCol="1" spcCol="0" rtlCol="0" fromWordArt="0" anchor="t" anchorCtr="0" forceAA="0" compatLnSpc="1">
+                        <a:prstTxWarp prst="textNoShape">
+                          <a:avLst/>
+                        </a:prstTxWarp>
+                        <a:noAutofit/>
+                      </wps:bodyPr>
+                    </wps:wsp>
+                  </a:graphicData>
+                </a:graphic>
+                <wp14:sizeRelV relativeFrom="margin">
+                  <wp14:pctHeight>0</wp14:pctHeight>
+                </wp14:sizeRelV>
+              </wp:anchor>
+            </w:drawing>
+          </mc:Choice>
+          <mc:Fallback>
+            <w:pict>
+              <v:shape w14:anchorId="7A13E3E4" id="Text Box 18" o:spid="_x0000_s1033" type="#_x0000_t202" style="position:absolute;left:0;text-align:left;margin-left:430.4pt;margin-top:208.15pt;width:481.6pt;height:44.25pt;z-index:-251622400;visibility:visible;mso-wrap-style:square;mso-height-percent:0;mso-wrap-distance-left:9pt;mso-wrap-distance-top:0;mso-wrap-distance-right:9pt;mso-wrap-distance-bottom:0;mso-position-horizontal:right;mso-position-horizontal-relative:margin;mso-position-vertical:absolute;mso-position-vertical-relative:text;mso-height-percent:0;mso-height-relative:margin;v-text-anchor:top" o:gfxdata="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" stroked="f">
+                <v:textbox inset="0,0,0,0">
+                  <w:txbxContent>
+                    <w:p>
+                      <w:pPr>
+                        <w:pStyle w:val="Caption"/>
+                        <w:rPr>
+                          <w:noProof/>
+                        </w:rPr>
+                      </w:pPr>
+                      <w:r>
+                        <w:t xml:space="preserve">Figure 9: </w:t>
+                      </w:r>
+                      <w:proofErr w:type="spellStart"/>
+                      <w:r>
+                        <w:t>Rectangle.GetBottomLeft</w:t>
+                      </w:r>
+                      <w:proofErr w:type="spellEnd"/>
+                      <w:r>
+                        <w:t>()</w:t>
+                      </w:r>
+                      <w:r>
+                        <w:t xml:space="preserve">. </w:t>
+                      </w:r>
+                      <w:proofErr w:type="spellStart"/>
+                      <w:proofErr w:type="gramStart"/>
+                      <w:r>
+                        <w:t>GetBottomRight</w:t>
+                      </w:r>
+                      <w:proofErr w:type="spellEnd"/>
+                      <w:r>
+                        <w:t>(</w:t>
+                      </w:r>
+                      <w:proofErr w:type="gramEnd"/>
+                      <w:r>
+                        <w:t xml:space="preserve">) works the same, but instead adds the </w:t>
+                      </w:r>
+                      <w:proofErr w:type="spellStart"/>
+                      <w:r>
+                        <w:t>localOffset</w:t>
+                      </w:r>
+                      <w:proofErr w:type="spellEnd"/>
+                      <w:r>
+                        <w:t xml:space="preserve"> rather than subtracting it. Furthermore, accounting for local and parent rotations is restricted to ensuring the position of the Rectangle rotated around its parent is correct; </w:t>
+                      </w:r>
+                      <w:proofErr w:type="spellStart"/>
+                      <w:r>
+                        <w:t>SDL_Rect</w:t>
+                      </w:r>
+                      <w:proofErr w:type="spellEnd"/>
+                      <w:r>
+                        <w:t xml:space="preserve"> doesn’t afford rotation, so it remains fixed and axis-aligned as far as actually rotating the rectangle shape at its position is concerned.</w:t>
+                      </w:r>
+                    </w:p>
+                  </w:txbxContent>
+                </v:textbox>
+                <w10:wrap type="tight" anchorx="margin"/>
+              </v:shape>
+            </w:pict>
+          </mc:Fallback>
+        </mc:AlternateContent>
+      </w:r>
+      <w:r>
+        <w:rPr>
+          <w:noProof/>
+        </w:rPr>
+        <w:drawing>
+          <wp:anchor distT="0" distB="0" distL="114300" distR="114300" simplePos="0" relativeHeight="251692032" behindDoc="0" locked="0" layoutInCell="1" allowOverlap="1" wp14:anchorId="79E004DC" wp14:editId="0C93033E">
+            <wp:simplePos x="0" y="0"/>
+            <wp:positionH relativeFrom="margin">
+              <wp:align>right</wp:align>
+            </wp:positionH>
+            <wp:positionV relativeFrom="paragraph">
+              <wp:posOffset>945515</wp:posOffset>
+            </wp:positionV>
+            <wp:extent cx="6116320" cy="1717040"/>
+            <wp:effectExtent l="0" t="0" r="0" b="0"/>
+            <wp:wrapTight wrapText="bothSides">
+              <wp:wrapPolygon edited="0">
+                <wp:start x="0" y="0"/>
+                <wp:lineTo x="0" y="21328"/>
+                <wp:lineTo x="21528" y="21328"/>
+                <wp:lineTo x="21528" y="0"/>
+                <wp:lineTo x="0" y="0"/>
+              </wp:wrapPolygon>
+            </wp:wrapTight>
+            <wp:docPr id="17" name="Picture 17"/>
+            <wp:cNvGraphicFramePr>
+              <a:graphicFrameLocks xmlns:a="http://schemas.openxmlformats.org/drawingml/2006/main" noChangeAspect="1"/>
+            </wp:cNvGraphicFramePr>
+            <a:graphic xmlns:a="http://schemas.openxmlformats.org/drawingml/2006/main">
+              <a:graphicData uri="http://schemas.openxmlformats.org/drawingml/2006/picture">
+                <pic:pic xmlns:pic="http://schemas.openxmlformats.org/drawingml/2006/picture">
+                  <pic:nvPicPr>
+                    <pic:cNvPr id="1" name=""/>
+                    <pic:cNvPicPr/>
+                  </pic:nvPicPr>
+                  <pic:blipFill>
+                    <a:blip r:embed="rId16"/>
+                    <a:stretch>
+                      <a:fillRect/>
+                    </a:stretch>
+                  </pic:blipFill>
+                  <pic:spPr>
+                    <a:xfrm>
+                      <a:off x="0" y="0"/>
+                      <a:ext cx="6116320" cy="1717040"/>
+                    </a:xfrm>
+                    <a:prstGeom prst="rect">
+                      <a:avLst/>
+                    </a:prstGeom>
+                  </pic:spPr>
+                </pic:pic>
+              </a:graphicData>
+            </a:graphic>
+          </wp:anchor>
+        </w:drawing>
+      </w:r>
+      <w:r>
+        <w:rPr>
+          <w:noProof/>
+        </w:rPr>
+        <mc:AlternateContent>
+          <mc:Choice Requires="wps">
+            <w:drawing>
+              <wp:anchor distT="0" distB="0" distL="114300" distR="114300" simplePos="0" relativeHeight="251689984" behindDoc="1" locked="0" layoutInCell="1" allowOverlap="1" wp14:anchorId="3929995D" wp14:editId="3A220460">
+                <wp:simplePos x="0" y="0"/>
+                <wp:positionH relativeFrom="margin">
+                  <wp:align>right</wp:align>
+                </wp:positionH>
+                <wp:positionV relativeFrom="paragraph">
+                  <wp:posOffset>782320</wp:posOffset>
+                </wp:positionV>
+                <wp:extent cx="2230120" cy="161925"/>
+                <wp:effectExtent l="0" t="0" r="0" b="9525"/>
+                <wp:wrapTight wrapText="bothSides">
+                  <wp:wrapPolygon edited="0">
+                    <wp:start x="0" y="0"/>
+                    <wp:lineTo x="0" y="20329"/>
+                    <wp:lineTo x="21403" y="20329"/>
+                    <wp:lineTo x="21403" y="0"/>
+                    <wp:lineTo x="0" y="0"/>
+                  </wp:wrapPolygon>
+                </wp:wrapTight>
+                <wp:docPr id="16" name="Text Box 16"/>
+                <wp:cNvGraphicFramePr/>
+                <a:graphic xmlns:a="http://schemas.openxmlformats.org/drawingml/2006/main">
+                  <a:graphicData uri="http://schemas.microsoft.com/office/word/2010/wordprocessingShape">
+                    <wps:wsp>
+                      <wps:cNvSpPr txBox="1"/>
+                      <wps:spPr>
+                        <a:xfrm>
+                          <a:off x="0" y="0"/>
+                          <a:ext cx="2230120" cy="161925"/>
+                        </a:xfrm>
+                        <a:prstGeom prst="rect">
+                          <a:avLst/>
+                        </a:prstGeom>
+                        <a:solidFill>
+                          <a:prstClr val="white"/>
+                        </a:solidFill>
+                        <a:ln>
+                          <a:noFill/>
+                        </a:ln>
+                      </wps:spPr>
+                      <wps:txbx>
+                        <w:txbxContent>
+                          <w:p>
+                            <w:pPr>
+                              <w:pStyle w:val="Caption"/>
+                              <w:rPr>
+                                <w:noProof/>
+                              </w:rPr>
+                            </w:pPr>
+                            <w:r>
+                              <w:t xml:space="preserve">Figure 8: </w:t>
+                            </w:r>
+                            <w:proofErr w:type="spellStart"/>
+                            <w:r>
+                              <w:t>GameManager.CheckCircleCollision</w:t>
+                            </w:r>
+                            <w:proofErr w:type="spellEnd"/>
+                            <w:r>
+                              <w:t>().</w:t>
+                            </w:r>
+                          </w:p>
+                        </w:txbxContent>
+                      </wps:txbx>
+                      <wps:bodyPr rot="0" spcFirstLastPara="0" vertOverflow="overflow" horzOverflow="overflow" vert="horz" wrap="square" lIns="0" tIns="0" rIns="0" bIns="0" numCol="1" spcCol="0" rtlCol="0" fromWordArt="0" anchor="t" anchorCtr="0" forceAA="0" compatLnSpc="1">
+                        <a:prstTxWarp prst="textNoShape">
+                          <a:avLst/>
+                        </a:prstTxWarp>
+                        <a:noAutofit/>
+                      </wps:bodyPr>
+                    </wps:wsp>
+                  </a:graphicData>
+                </a:graphic>
+                <wp14:sizeRelH relativeFrom="margin">
+                  <wp14:pctWidth>0</wp14:pctWidth>
+                </wp14:sizeRelH>
+                <wp14:sizeRelV relativeFrom="margin">
+                  <wp14:pctHeight>0</wp14:pctHeight>
+                </wp14:sizeRelV>
+              </wp:anchor>
+            </w:drawing>
+          </mc:Choice>
+          <mc:Fallback>
+            <w:pict>
+              <v:shape w14:anchorId="3929995D" id="Text Box 16" o:spid="_x0000_s1034" type="#_x0000_t202" style="position:absolute;left:0;text-align:left;margin-left:124.4pt;margin-top:61.6pt;width:175.6pt;height:12.75pt;z-index:-251626496;visibility:visible;mso-wrap-style:square;mso-width-percent:0;mso-height-percent:0;mso-wrap-distance-left:9pt;mso-wrap-distance-top:0;mso-wrap-distance-right:9pt;mso-wrap-distance-bottom:0;mso-position-horizontal:right;mso-position-horizontal-relative:margin;mso-position-vertical:absolute;mso-position-vertical-relative:text;mso-width-percent:0;mso-height-percent:0;mso-width-relative:margin;mso-height-relative:margin;v-text-anchor:top" o:gfxdata="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" stroked="f">
+                <v:textbox inset="0,0,0,0">
+                  <w:txbxContent>
+                    <w:p>
+                      <w:pPr>
+                        <w:pStyle w:val="Caption"/>
+                        <w:rPr>
+                          <w:noProof/>
+                        </w:rPr>
+                      </w:pPr>
+                      <w:r>
+                        <w:t xml:space="preserve">Figure 8: </w:t>
+                      </w:r>
+                      <w:proofErr w:type="spellStart"/>
+                      <w:r>
+                        <w:t>GameManager.CheckCircleCollision</w:t>
+                      </w:r>
+                      <w:proofErr w:type="spellEnd"/>
+                      <w:r>
+                        <w:t>().</w:t>
+                      </w:r>
+                    </w:p>
+                  </w:txbxContent>
+                </v:textbox>
+                <w10:wrap type="tight" anchorx="margin"/>
+              </v:shape>
+            </w:pict>
+          </mc:Fallback>
+        </mc:AlternateContent>
+      </w:r>
+      <w:r>
+        <w:rPr>
+          <w:noProof/>
+        </w:rPr>
+        <w:drawing>
+          <wp:anchor distT="0" distB="0" distL="114300" distR="114300" simplePos="0" relativeHeight="251687936" behindDoc="0" locked="0" layoutInCell="1" allowOverlap="1" wp14:anchorId="62E30EBA" wp14:editId="4E7865F8">
+            <wp:simplePos x="0" y="0"/>
+            <wp:positionH relativeFrom="margin">
+              <wp:align>right</wp:align>
+            </wp:positionH>
+            <wp:positionV relativeFrom="paragraph">
+              <wp:posOffset>0</wp:posOffset>
+            </wp:positionV>
+            <wp:extent cx="6116320" cy="944245"/>
+            <wp:effectExtent l="0" t="0" r="0" b="8255"/>
+            <wp:wrapTight wrapText="bothSides">
+              <wp:wrapPolygon edited="0">
+                <wp:start x="0" y="0"/>
+                <wp:lineTo x="0" y="21353"/>
+                <wp:lineTo x="21528" y="21353"/>
+                <wp:lineTo x="21528" y="0"/>
+                <wp:lineTo x="0" y="0"/>
+              </wp:wrapPolygon>
+            </wp:wrapTight>
+            <wp:docPr id="15" name="Picture 15"/>
+            <wp:cNvGraphicFramePr>
+              <a:graphicFrameLocks xmlns:a="http://schemas.openxmlformats.org/drawingml/2006/main" noChangeAspect="1"/>
+            </wp:cNvGraphicFramePr>
+            <a:graphic xmlns:a="http://schemas.openxmlformats.org/drawingml/2006/main">
+              <a:graphicData uri="http://schemas.openxmlformats.org/drawingml/2006/picture">
+                <pic:pic xmlns:pic="http://schemas.openxmlformats.org/drawingml/2006/picture">
+                  <pic:nvPicPr>
+                    <pic:cNvPr id="1" name=""/>
+                    <pic:cNvPicPr/>
+                  </pic:nvPicPr>
+                  <pic:blipFill>
+                    <a:blip r:embed="rId17"/>
+                    <a:stretch>
+                      <a:fillRect/>
+                    </a:stretch>
+                  </pic:blipFill>
+                  <pic:spPr>
+                    <a:xfrm>
+                      <a:off x="0" y="0"/>
+                      <a:ext cx="6116320" cy="944245"/>
+                    </a:xfrm>
+                    <a:prstGeom prst="rect">
+                      <a:avLst/>
+                    </a:prstGeom>
+                  </pic:spPr>
+                </pic:pic>
+              </a:graphicData>
+            </a:graphic>
+          </wp:anchor>
+        </w:drawing>
+      </w:r>
+      <w:r>
+        <w:t xml:space="preserve">I implemented </w:t>
+      </w:r>
+      <w:proofErr w:type="spellStart"/>
+      <w:proofErr w:type="gramStart"/>
+      <w:r>
+        <w:t>CheckRectangleCollision</w:t>
+      </w:r>
+      <w:proofErr w:type="spellEnd"/>
+      <w:r>
+        <w:t>(</w:t>
+      </w:r>
+      <w:proofErr w:type="gramEnd"/>
+      <w:r>
+        <w:t xml:space="preserve">) to make the Rectangle collision checks required for this task, box-on-box axis-aligned checks being encapsulated in </w:t>
+      </w:r>
+      <w:proofErr w:type="spellStart"/>
+      <w:r>
+        <w:t>CheckAxisAlignedRectangleCollision</w:t>
+      </w:r>
+      <w:proofErr w:type="spellEnd"/>
+      <w:r>
+        <w:t xml:space="preserve">() rather than being incorporated in the method directly to allow extensible adding of further checks if </w:t>
+      </w:r>
+      <w:r>
+        <w:t>Rectangle rotation were to be fully implemented</w:t>
+      </w:r>
+      <w:r>
+        <w:t>.</w:t>
+      </w:r>
+      <w:r>
+        <w:t xml:space="preserve"> For the axis-aligned checks, I tried implementing the algorithm for them from my lecture notes, but it didn’t seem to be working, returning that the rectangles were colliding even when they weren’t. I erased it but took the same logic and typed it out manually, and that seemed to fix it (fig. 10).</w:t>
+      </w:r>
+    </w:p>
+    <w:p>
+      <w:pPr>
         <w:pStyle w:val="Heading1"/>
         <w:jc w:val="both"/>
+        <w:rPr>
+          <w:noProof/>
+        </w:rPr>
       </w:pPr>
       <w:r>
         <w:t>What we found out</w:t>
@@ -401,10 +2817,266 @@
           <w:noProof/>
         </w:rPr>
         <w:t xml:space="preserve"> </w:t>
+      </w:r>
+    </w:p>
+    <w:p>
+      <w:pPr>
+        <w:pStyle w:val="ListParagraph"/>
+        <w:numPr>
+          <w:ilvl w:val="0"/>
+          <w:numId w:val="12"/>
+        </w:numPr>
+        <w:jc w:val="both"/>
+      </w:pPr>
+      <w:r>
+        <w:t xml:space="preserve">Between SDL2, </w:t>
+      </w:r>
+      <w:proofErr w:type="spellStart"/>
+      <w:r>
+        <w:t>SDL_Mixer</w:t>
+      </w:r>
+      <w:proofErr w:type="spellEnd"/>
+      <w:r>
+        <w:t xml:space="preserve"> and </w:t>
+      </w:r>
+      <w:proofErr w:type="spellStart"/>
+      <w:r>
+        <w:t>SDL_Image</w:t>
+      </w:r>
+      <w:proofErr w:type="spellEnd"/>
+      <w:r>
+        <w:t>, there is not a method for drawing circles to the screen like there is for rectangles, requiring custom methods. The one I found works, but seems to be slower than drawing equivalent rectangles.</w:t>
+      </w:r>
+      <w:r>
+        <w:rPr>
+          <w:noProof/>
+        </w:rPr>
+        <w:t xml:space="preserve"> </w:t>
+      </w:r>
+    </w:p>
+    <w:p>
+      <w:pPr>
+        <w:pStyle w:val="ListParagraph"/>
+        <w:numPr>
+          <w:ilvl w:val="0"/>
+          <w:numId w:val="12"/>
+        </w:numPr>
+        <w:jc w:val="both"/>
+      </w:pPr>
+      <w:proofErr w:type="spellStart"/>
+      <w:r>
+        <w:t>SDL_Rects</w:t>
+      </w:r>
+      <w:proofErr w:type="spellEnd"/>
+      <w:r>
+        <w:t xml:space="preserve"> don’t inherently have rotating functionality.</w:t>
+      </w:r>
+    </w:p>
+    <w:p>
+      <w:pPr>
+        <w:pStyle w:val="ListParagraph"/>
+        <w:numPr>
+          <w:ilvl w:val="0"/>
+          <w:numId w:val="12"/>
+        </w:numPr>
+        <w:jc w:val="both"/>
+      </w:pPr>
+      <w:r>
+        <w:t>How to calculate corner positions of an axis-aligned rectangle, accounting for rotation around a parent object but not the rectangle’s own rotation.</w:t>
+      </w:r>
+      <w:bookmarkStart w:id="0" w:name="_GoBack"/>
+      <w:bookmarkEnd w:id="0"/>
+    </w:p>
+    <w:p>
+      <w:pPr>
+        <w:pStyle w:val="ListParagraph"/>
+        <w:numPr>
+          <w:ilvl w:val="0"/>
+          <w:numId w:val="12"/>
+        </w:numPr>
+        <w:jc w:val="both"/>
+      </w:pPr>
+      <w:r>
+        <w:t>How to check if un-rotated boxes have collided.</w:t>
+      </w:r>
+    </w:p>
+    <w:p>
+      <w:pPr>
+        <w:pStyle w:val="ListParagraph"/>
+        <w:numPr>
+          <w:ilvl w:val="0"/>
+          <w:numId w:val="12"/>
+        </w:numPr>
+        <w:jc w:val="both"/>
+      </w:pPr>
+      <w:r>
+        <w:rPr>
+          <w:noProof/>
+        </w:rPr>
+        <mc:AlternateContent>
+          <mc:Choice Requires="wps">
+            <w:drawing>
+              <wp:anchor distT="0" distB="0" distL="114300" distR="114300" simplePos="0" relativeHeight="251698176" behindDoc="1" locked="0" layoutInCell="1" allowOverlap="1" wp14:anchorId="4A92397F" wp14:editId="40A24A48">
+                <wp:simplePos x="0" y="0"/>
+                <wp:positionH relativeFrom="column">
+                  <wp:posOffset>1252855</wp:posOffset>
+                </wp:positionH>
+                <wp:positionV relativeFrom="paragraph">
+                  <wp:posOffset>812800</wp:posOffset>
+                </wp:positionV>
+                <wp:extent cx="2632075" cy="310515"/>
+                <wp:effectExtent l="0" t="0" r="0" b="0"/>
+                <wp:wrapTight wrapText="bothSides">
+                  <wp:wrapPolygon edited="0">
+                    <wp:start x="0" y="0"/>
+                    <wp:lineTo x="0" y="19877"/>
+                    <wp:lineTo x="21418" y="19877"/>
+                    <wp:lineTo x="21418" y="0"/>
+                    <wp:lineTo x="0" y="0"/>
+                  </wp:wrapPolygon>
+                </wp:wrapTight>
+                <wp:docPr id="20" name="Text Box 20"/>
+                <wp:cNvGraphicFramePr/>
+                <a:graphic xmlns:a="http://schemas.openxmlformats.org/drawingml/2006/main">
+                  <a:graphicData uri="http://schemas.microsoft.com/office/word/2010/wordprocessingShape">
+                    <wps:wsp>
+                      <wps:cNvSpPr txBox="1"/>
+                      <wps:spPr>
+                        <a:xfrm>
+                          <a:off x="0" y="0"/>
+                          <a:ext cx="2632075" cy="310515"/>
+                        </a:xfrm>
+                        <a:prstGeom prst="rect">
+                          <a:avLst/>
+                        </a:prstGeom>
+                        <a:solidFill>
+                          <a:prstClr val="white"/>
+                        </a:solidFill>
+                        <a:ln>
+                          <a:noFill/>
+                        </a:ln>
+                      </wps:spPr>
+                      <wps:txbx>
+                        <w:txbxContent>
+                          <w:p>
+                            <w:pPr>
+                              <w:pStyle w:val="Caption"/>
+                              <w:rPr>
+                                <w:noProof/>
+                              </w:rPr>
+                            </w:pPr>
+                            <w:r>
+                              <w:t xml:space="preserve">Figure 10: </w:t>
+                            </w:r>
+                            <w:proofErr w:type="spellStart"/>
+                            <w:r>
+                              <w:t>GameManager’s</w:t>
+                            </w:r>
+                            <w:proofErr w:type="spellEnd"/>
+                            <w:r>
+                              <w:t xml:space="preserve"> </w:t>
+                            </w:r>
+                            <w:proofErr w:type="spellStart"/>
+                            <w:proofErr w:type="gramStart"/>
+                            <w:r>
+                              <w:t>CheckRectangleCollision</w:t>
+                            </w:r>
+                            <w:proofErr w:type="spellEnd"/>
+                            <w:r>
+                              <w:t>(</w:t>
+                            </w:r>
+                            <w:proofErr w:type="gramEnd"/>
+                            <w:r>
+                              <w:t xml:space="preserve">) and </w:t>
+                            </w:r>
+                            <w:proofErr w:type="spellStart"/>
+                            <w:r>
+                              <w:t>CheckAxisAlignedRectangleCollision</w:t>
+                            </w:r>
+                            <w:proofErr w:type="spellEnd"/>
+                            <w:r>
+                              <w:t>() methods.</w:t>
+                            </w:r>
+                          </w:p>
+                        </w:txbxContent>
+                      </wps:txbx>
+                      <wps:bodyPr rot="0" spcFirstLastPara="0" vertOverflow="overflow" horzOverflow="overflow" vert="horz" wrap="square" lIns="0" tIns="0" rIns="0" bIns="0" numCol="1" spcCol="0" rtlCol="0" fromWordArt="0" anchor="t" anchorCtr="0" forceAA="0" compatLnSpc="1">
+                        <a:prstTxWarp prst="textNoShape">
+                          <a:avLst/>
+                        </a:prstTxWarp>
+                        <a:noAutofit/>
+                      </wps:bodyPr>
+                    </wps:wsp>
+                  </a:graphicData>
+                </a:graphic>
+                <wp14:sizeRelH relativeFrom="margin">
+                  <wp14:pctWidth>0</wp14:pctWidth>
+                </wp14:sizeRelH>
+                <wp14:sizeRelV relativeFrom="margin">
+                  <wp14:pctHeight>0</wp14:pctHeight>
+                </wp14:sizeRelV>
+              </wp:anchor>
+            </w:drawing>
+          </mc:Choice>
+          <mc:Fallback>
+            <w:pict>
+              <v:shape w14:anchorId="4A92397F" id="Text Box 20" o:spid="_x0000_s1035" type="#_x0000_t202" style="position:absolute;left:0;text-align:left;margin-left:98.65pt;margin-top:64pt;width:207.25pt;height:24.45pt;z-index:-251618304;visibility:visible;mso-wrap-style:square;mso-width-percent:0;mso-height-percent:0;mso-wrap-distance-left:9pt;mso-wrap-distance-top:0;mso-wrap-distance-right:9pt;mso-wrap-distance-bottom:0;mso-position-horizontal:absolute;mso-position-horizontal-relative:text;mso-position-vertical:absolute;mso-position-vertical-relative:text;mso-width-percent:0;mso-height-percent:0;mso-width-relative:margin;mso-height-relative:margin;v-text-anchor:top" o:gfxdata="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" stroked="f">
+                <v:textbox inset="0,0,0,0">
+                  <w:txbxContent>
+                    <w:p>
+                      <w:pPr>
+                        <w:pStyle w:val="Caption"/>
+                        <w:rPr>
+                          <w:noProof/>
+                        </w:rPr>
+                      </w:pPr>
+                      <w:r>
+                        <w:t xml:space="preserve">Figure 10: </w:t>
+                      </w:r>
+                      <w:proofErr w:type="spellStart"/>
+                      <w:r>
+                        <w:t>GameManager’s</w:t>
+                      </w:r>
+                      <w:proofErr w:type="spellEnd"/>
+                      <w:r>
+                        <w:t xml:space="preserve"> </w:t>
+                      </w:r>
+                      <w:proofErr w:type="spellStart"/>
+                      <w:proofErr w:type="gramStart"/>
+                      <w:r>
+                        <w:t>CheckRectangleCollision</w:t>
+                      </w:r>
+                      <w:proofErr w:type="spellEnd"/>
+                      <w:r>
+                        <w:t>(</w:t>
+                      </w:r>
+                      <w:proofErr w:type="gramEnd"/>
+                      <w:r>
+                        <w:t xml:space="preserve">) and </w:t>
+                      </w:r>
+                      <w:proofErr w:type="spellStart"/>
+                      <w:r>
+                        <w:t>CheckAxisAlignedRectangleCollision</w:t>
+                      </w:r>
+                      <w:proofErr w:type="spellEnd"/>
+                      <w:r>
+                        <w:t>() methods.</w:t>
+                      </w:r>
+                    </w:p>
+                  </w:txbxContent>
+                </v:textbox>
+                <w10:wrap type="tight"/>
+              </v:shape>
+            </w:pict>
+          </mc:Fallback>
+        </mc:AlternateContent>
+      </w:r>
+      <w:r>
+        <w:t>Either I copied out or implemented the axis-aligned box-on-box collision checking algorithm incorrectly, or there is a mistake in the algorithm.</w:t>
       </w:r>
     </w:p>
     <w:sectPr>
-      <w:headerReference w:type="default" r:id="rId7"/>
+      <w:headerReference w:type="default" r:id="rId18"/>
       <w:pgSz w:w="11900" w:h="16840"/>
       <w:pgMar w:top="1440" w:right="1134" w:bottom="1440" w:left="1134" w:header="709" w:footer="709" w:gutter="0"/>
       <w:cols w:space="708"/>
@@ -480,7 +3152,7 @@
       <w:rPr>
         <w:noProof/>
       </w:rPr>
-      <w:t>19/10/19</w:t>
+      <w:t>20/10/19</w:t>
     </w:r>
     <w:r>
       <w:fldChar w:fldCharType="end"/>

</xml_diff>